<commit_message>
create protograph using figma
</commit_message>
<xml_diff>
--- a/Design-File/剧情梗概以及需求框架.docx
+++ b/Design-File/剧情梗概以及需求框架.docx
@@ -125,10 +125,14 @@
           <w:numId w:val="1"/>
         </w:numPr>
         <w:ind w:firstLineChars="0"/>
-      </w:pPr>
-      <w:r>
-        <w:rPr>
-          <w:rFonts w:hint="eastAsia"/>
+        <w:rPr>
+          <w:color w:val="FF0000"/>
+        </w:rPr>
+      </w:pPr>
+      <w:r>
+        <w:rPr>
+          <w:rFonts w:hint="eastAsia"/>
+          <w:color w:val="FF0000"/>
         </w:rPr>
         <w:t>视野系统</w:t>
       </w:r>
@@ -294,9 +298,11 @@
         </w:rPr>
         <w:t>年，在</w:t>
       </w:r>
+      <w:proofErr w:type="spellStart"/>
       <w:r>
         <w:t>Grania</w:t>
       </w:r>
+      <w:proofErr w:type="spellEnd"/>
       <w:r>
         <w:rPr>
           <w:rFonts w:hint="eastAsia"/>
@@ -364,9 +370,11 @@
         </w:rPr>
         <w:t>ia（米娅）生活在</w:t>
       </w:r>
+      <w:proofErr w:type="spellStart"/>
       <w:r>
         <w:t>Grania</w:t>
       </w:r>
+      <w:proofErr w:type="spellEnd"/>
       <w:r>
         <w:rPr>
           <w:rFonts w:hint="eastAsia"/>
@@ -507,11 +515,6 @@
     </w:p>
     <w:p/>
     <w:p>
-      <w:pPr>
-        <w:rPr>
-          <w:rFonts w:hint="eastAsia"/>
-        </w:rPr>
-      </w:pPr>
       <w:r>
         <w:rPr>
           <w:rFonts w:hint="eastAsia"/>
@@ -529,6 +532,80 @@
           <w:rFonts w:hint="eastAsia"/>
         </w:rPr>
         <w:t>与伊森于6年前认识，4年前和他结婚。婚后的二人一直过着平静幸福的生活。</w:t>
+      </w:r>
+    </w:p>
+    <w:p>
+      <w:pPr>
+        <w:rPr>
+          <w:rFonts w:hint="eastAsia"/>
+        </w:rPr>
+      </w:pPr>
+    </w:p>
+    <w:p>
+      <w:pPr>
+        <w:rPr>
+          <w:rFonts w:hint="eastAsia"/>
+        </w:rPr>
+      </w:pPr>
+      <w:r>
+        <w:rPr>
+          <w:noProof/>
+        </w:rPr>
+        <w:lastRenderedPageBreak/>
+        <w:drawing>
+          <wp:inline distT="0" distB="0" distL="0" distR="0" wp14:anchorId="1A185AA9" wp14:editId="0E41BC39">
+            <wp:extent cx="5274310" cy="2437765"/>
+            <wp:effectExtent l="0" t="0" r="2540" b="635"/>
+            <wp:docPr id="49571787" name="图片 1"/>
+            <wp:cNvGraphicFramePr>
+              <a:graphicFrameLocks xmlns:a="http://schemas.openxmlformats.org/drawingml/2006/main" noChangeAspect="1"/>
+            </wp:cNvGraphicFramePr>
+            <a:graphic xmlns:a="http://schemas.openxmlformats.org/drawingml/2006/main">
+              <a:graphicData uri="http://schemas.openxmlformats.org/drawingml/2006/picture">
+                <pic:pic xmlns:pic="http://schemas.openxmlformats.org/drawingml/2006/picture">
+                  <pic:nvPicPr>
+                    <pic:cNvPr id="0" name="Picture 1"/>
+                    <pic:cNvPicPr>
+                      <a:picLocks noChangeAspect="1" noChangeArrowheads="1"/>
+                    </pic:cNvPicPr>
+                  </pic:nvPicPr>
+                  <pic:blipFill>
+                    <a:blip r:embed="rId5">
+                      <a:extLst>
+                        <a:ext uri="{28A0092B-C50C-407E-A947-70E740481C1C}">
+                          <a14:useLocalDpi xmlns:a14="http://schemas.microsoft.com/office/drawing/2010/main" val="0"/>
+                        </a:ext>
+                      </a:extLst>
+                    </a:blip>
+                    <a:srcRect/>
+                    <a:stretch>
+                      <a:fillRect/>
+                    </a:stretch>
+                  </pic:blipFill>
+                  <pic:spPr bwMode="auto">
+                    <a:xfrm>
+                      <a:off x="0" y="0"/>
+                      <a:ext cx="5274310" cy="2437765"/>
+                    </a:xfrm>
+                    <a:prstGeom prst="rect">
+                      <a:avLst/>
+                    </a:prstGeom>
+                    <a:noFill/>
+                    <a:ln>
+                      <a:noFill/>
+                    </a:ln>
+                  </pic:spPr>
+                </pic:pic>
+              </a:graphicData>
+            </a:graphic>
+          </wp:inline>
+        </w:drawing>
+      </w:r>
+      <w:r>
+        <w:rPr>
+          <w:rFonts w:hint="eastAsia"/>
+        </w:rPr>
+        <w:t>原型图：主要游戏按钮</w:t>
       </w:r>
     </w:p>
     <w:sectPr>

</xml_diff>

<commit_message>
edit Mia and Ethan's character settings
</commit_message>
<xml_diff>
--- a/Design-File/剧情梗概以及需求框架.docx
+++ b/Design-File/剧情梗概以及需求框架.docx
@@ -126,12 +126,14 @@
         </w:numPr>
         <w:ind w:firstLineChars="0"/>
         <w:rPr>
+          <w:strike/>
           <w:color w:val="FF0000"/>
         </w:rPr>
       </w:pPr>
       <w:r>
         <w:rPr>
           <w:rFonts w:hint="eastAsia"/>
+          <w:strike/>
           <w:color w:val="FF0000"/>
         </w:rPr>
         <w:t>视野系统</w:t>
@@ -512,9 +514,34 @@
         </w:rPr>
         <w:t>伊森：</w:t>
       </w:r>
+      <w:r>
+        <w:rPr>
+          <w:rFonts w:hint="eastAsia"/>
+        </w:rPr>
+        <w:t>伊森是一名机器人学家，拥有丰富的工程和机械方面的知识，他曾经在格拉尼亚国立机械研发部门从事科研工作，可是当他发下你自己正在研发的是战争机器时他果断提出了辞职。离职的他很快遇到了米娅，并且进入了米娅的工作室，为米娅的机器人开发工作提供了许多帮助。然而由于米娅负责项目的超高保密级别，米娅无法告诉伊</w:t>
+      </w:r>
+      <w:proofErr w:type="gramStart"/>
+      <w:r>
+        <w:rPr>
+          <w:rFonts w:hint="eastAsia"/>
+        </w:rPr>
+        <w:t>森项目</w:t>
+      </w:r>
+      <w:proofErr w:type="gramEnd"/>
+      <w:r>
+        <w:rPr>
+          <w:rFonts w:hint="eastAsia"/>
+        </w:rPr>
+        <w:t>的真正目的和内容，但这并不影响伊森的工作。直到两年前战争爆发，伊森和米娅被政府暗中保护了起来。</w:t>
+      </w:r>
     </w:p>
     <w:p/>
     <w:p>
+      <w:pPr>
+        <w:rPr>
+          <w:rFonts w:hint="eastAsia"/>
+        </w:rPr>
+      </w:pPr>
       <w:r>
         <w:rPr>
           <w:rFonts w:hint="eastAsia"/>
@@ -525,33 +552,43 @@
         <w:rPr>
           <w:rFonts w:hint="eastAsia"/>
         </w:rPr>
-        <w:t>米娅是一名勤劳且温柔的女性，</w:t>
-      </w:r>
-      <w:r>
-        <w:rPr>
-          <w:rFonts w:hint="eastAsia"/>
-        </w:rPr>
-        <w:t>与伊森于6年前认识，4年前和他结婚。婚后的二人一直过着平静幸福的生活。</w:t>
-      </w:r>
-    </w:p>
-    <w:p>
-      <w:pPr>
-        <w:rPr>
-          <w:rFonts w:hint="eastAsia"/>
-        </w:rPr>
-      </w:pPr>
-    </w:p>
-    <w:p>
-      <w:pPr>
-        <w:rPr>
-          <w:rFonts w:hint="eastAsia"/>
-        </w:rPr>
-      </w:pPr>
+        <w:t>米娅是一名计算机科学家，她在战前曾领导开发代号</w:t>
+      </w:r>
+      <w:proofErr w:type="spellStart"/>
+      <w:r>
+        <w:rPr>
+          <w:rFonts w:hint="eastAsia"/>
+        </w:rPr>
+        <w:t>Sandoleathy</w:t>
+      </w:r>
+      <w:proofErr w:type="spellEnd"/>
+      <w:r>
+        <w:rPr>
+          <w:rFonts w:hint="eastAsia"/>
+        </w:rPr>
+        <w:t>的人工智能计划，就在计划即将完成之际，战争爆发了，实验室遭到了攻击，她和团队不得不迅速撤离，在战争开始以后，</w:t>
+      </w:r>
+      <w:proofErr w:type="spellStart"/>
+      <w:r>
+        <w:rPr>
+          <w:rFonts w:hint="eastAsia"/>
+        </w:rPr>
+        <w:t>Sandoleathy</w:t>
+      </w:r>
+      <w:proofErr w:type="spellEnd"/>
+      <w:r>
+        <w:rPr>
+          <w:rFonts w:hint="eastAsia"/>
+        </w:rPr>
+        <w:t>计划被叫停，所有的实验材料也都被封存，米娅也被暗中保护了起来。</w:t>
+      </w:r>
+    </w:p>
+    <w:p/>
+    <w:p>
       <w:r>
         <w:rPr>
           <w:noProof/>
         </w:rPr>
-        <w:lastRenderedPageBreak/>
         <w:drawing>
           <wp:inline distT="0" distB="0" distL="0" distR="0" wp14:anchorId="1A185AA9" wp14:editId="0E41BC39">
             <wp:extent cx="5274310" cy="2437765"/>

</xml_diff>

<commit_message>
add game process and sences
</commit_message>
<xml_diff>
--- a/Design-File/剧情梗概以及需求框架.docx
+++ b/Design-File/剧情梗概以及需求框架.docx
@@ -550,21 +550,7 @@
         <w:rPr>
           <w:rFonts w:hint="eastAsia"/>
         </w:rPr>
-        <w:t>格拉西亚诺 温</w:t>
-      </w:r>
-      <w:proofErr w:type="gramStart"/>
-      <w:r>
-        <w:rPr>
-          <w:rFonts w:hint="eastAsia"/>
-        </w:rPr>
-        <w:t>特</w:t>
-      </w:r>
-      <w:proofErr w:type="gramEnd"/>
-      <w:r>
-        <w:rPr>
-          <w:rFonts w:hint="eastAsia"/>
-        </w:rPr>
-        <w:t>斯</w:t>
+        <w:t>格拉西亚诺 温特斯</w:t>
       </w:r>
       <w:r>
         <w:rPr>
@@ -574,11 +560,6 @@
       </w:r>
     </w:p>
     <w:p>
-      <w:pPr>
-        <w:rPr>
-          <w:rFonts w:hint="eastAsia"/>
-        </w:rPr>
-      </w:pPr>
       <w:r>
         <w:rPr>
           <w:rFonts w:hint="eastAsia"/>
@@ -666,27 +647,13 @@
         <w:rPr>
           <w:rFonts w:hint="eastAsia"/>
         </w:rPr>
-        <w:t>格拉西亚</w:t>
-      </w:r>
-      <w:proofErr w:type="gramStart"/>
-      <w:r>
-        <w:rPr>
-          <w:rFonts w:hint="eastAsia"/>
-        </w:rPr>
-        <w:t>诺</w:t>
-      </w:r>
-      <w:r>
-        <w:rPr>
-          <w:rFonts w:hint="eastAsia"/>
-        </w:rPr>
-        <w:t>项目</w:t>
-      </w:r>
-      <w:proofErr w:type="gramEnd"/>
-      <w:r>
-        <w:rPr>
-          <w:rFonts w:hint="eastAsia"/>
-        </w:rPr>
-        <w:t>的真正目的和内容，但这并不影响</w:t>
+        <w:t>格拉西亚诺</w:t>
+      </w:r>
+      <w:r>
+        <w:rPr>
+          <w:rFonts w:hint="eastAsia"/>
+        </w:rPr>
+        <w:t>项目的真正目的和内容，但这并不影响</w:t>
       </w:r>
       <w:r>
         <w:rPr>
@@ -753,21 +720,7 @@
         <w:rPr>
           <w:rFonts w:hint="eastAsia"/>
         </w:rPr>
-        <w:t>温</w:t>
-      </w:r>
-      <w:proofErr w:type="gramStart"/>
-      <w:r>
-        <w:rPr>
-          <w:rFonts w:hint="eastAsia"/>
-        </w:rPr>
-        <w:t>特</w:t>
-      </w:r>
-      <w:proofErr w:type="gramEnd"/>
-      <w:r>
-        <w:rPr>
-          <w:rFonts w:hint="eastAsia"/>
-        </w:rPr>
-        <w:t>斯</w:t>
+        <w:t>温特斯</w:t>
       </w:r>
       <w:r>
         <w:rPr>
@@ -901,6 +854,290 @@
           <w:rFonts w:hint="eastAsia"/>
         </w:rPr>
         <w:t>原型图：主要游戏按钮</w:t>
+      </w:r>
+    </w:p>
+    <w:p/>
+    <w:p>
+      <w:pPr>
+        <w:rPr>
+          <w:b/>
+          <w:bCs/>
+          <w:sz w:val="40"/>
+          <w:szCs w:val="40"/>
+        </w:rPr>
+      </w:pPr>
+      <w:r>
+        <w:rPr>
+          <w:rFonts w:hint="eastAsia"/>
+          <w:b/>
+          <w:bCs/>
+          <w:sz w:val="40"/>
+          <w:szCs w:val="40"/>
+        </w:rPr>
+        <w:t>游戏流程</w:t>
+      </w:r>
+    </w:p>
+    <w:p>
+      <w:pPr>
+        <w:rPr>
+          <w:szCs w:val="21"/>
+        </w:rPr>
+      </w:pPr>
+      <w:r>
+        <w:rPr>
+          <w:rFonts w:hint="eastAsia"/>
+          <w:b/>
+          <w:bCs/>
+          <w:szCs w:val="21"/>
+        </w:rPr>
+        <w:t>场景一</w:t>
+      </w:r>
+      <w:r>
+        <w:rPr>
+          <w:rFonts w:hint="eastAsia"/>
+          <w:szCs w:val="21"/>
+        </w:rPr>
+        <w:t>：三层洋房，玩家需要从一层向上前进，抵达三层后逃离洋房</w:t>
+      </w:r>
+    </w:p>
+    <w:p>
+      <w:pPr>
+        <w:rPr>
+          <w:szCs w:val="21"/>
+        </w:rPr>
+      </w:pPr>
+      <w:r>
+        <w:rPr>
+          <w:rFonts w:hint="eastAsia"/>
+          <w:b/>
+          <w:bCs/>
+          <w:szCs w:val="21"/>
+        </w:rPr>
+        <w:t>场景二</w:t>
+      </w:r>
+      <w:r>
+        <w:rPr>
+          <w:rFonts w:hint="eastAsia"/>
+          <w:szCs w:val="21"/>
+        </w:rPr>
+        <w:t>：洋房附近的街区，抓走桑朵的人将这里作为一个据点，主角需要通过引发爆炸来吸引敌人的注意力，然后偷偷潜入据点内部，获取情报了解桑朵被带去了哪里</w:t>
+      </w:r>
+    </w:p>
+    <w:p>
+      <w:pPr>
+        <w:rPr>
+          <w:szCs w:val="21"/>
+        </w:rPr>
+      </w:pPr>
+      <w:r>
+        <w:rPr>
+          <w:rFonts w:hint="eastAsia"/>
+          <w:b/>
+          <w:bCs/>
+          <w:szCs w:val="21"/>
+        </w:rPr>
+        <w:t>场景三</w:t>
+      </w:r>
+      <w:r>
+        <w:rPr>
+          <w:rFonts w:hint="eastAsia"/>
+          <w:szCs w:val="21"/>
+        </w:rPr>
+        <w:t>：战火连天的废墟，根据情报，玩家要穿越整个城市前往格拉尼亚国立机械工程研究中心寻找桑朵，途中他必须要穿越整个战火连天的城市</w:t>
+      </w:r>
+    </w:p>
+    <w:p>
+      <w:pPr>
+        <w:rPr>
+          <w:szCs w:val="21"/>
+        </w:rPr>
+      </w:pPr>
+      <w:r>
+        <w:rPr>
+          <w:rFonts w:hint="eastAsia"/>
+          <w:b/>
+          <w:bCs/>
+          <w:szCs w:val="21"/>
+        </w:rPr>
+        <w:t>场景四</w:t>
+      </w:r>
+      <w:r>
+        <w:rPr>
+          <w:rFonts w:hint="eastAsia"/>
+          <w:szCs w:val="21"/>
+        </w:rPr>
+        <w:t>：格拉尼亚国立机械工程研究中心附近，主角经过长途跋涉终于抵达了研究中心，在这里他必须要进入研究中心</w:t>
+      </w:r>
+    </w:p>
+    <w:p>
+      <w:pPr>
+        <w:rPr>
+          <w:szCs w:val="21"/>
+        </w:rPr>
+      </w:pPr>
+      <w:r>
+        <w:rPr>
+          <w:rFonts w:hint="eastAsia"/>
+          <w:b/>
+          <w:bCs/>
+          <w:szCs w:val="21"/>
+        </w:rPr>
+        <w:t>场景</w:t>
+      </w:r>
+      <w:r>
+        <w:rPr>
+          <w:rFonts w:hint="eastAsia"/>
+          <w:b/>
+          <w:bCs/>
+          <w:szCs w:val="21"/>
+        </w:rPr>
+        <w:t>五</w:t>
+      </w:r>
+      <w:r>
+        <w:rPr>
+          <w:rFonts w:hint="eastAsia"/>
+          <w:szCs w:val="21"/>
+        </w:rPr>
+        <w:t>：格拉尼亚国立机械研究中心，主角需要深入研究中心寻找桑朵的踪迹。在研究中心的地下，他终于找到了奄奄一息的桑朵。原来绑架她的人敌国的特种部队，要强迫她继续</w:t>
+      </w:r>
+      <w:proofErr w:type="spellStart"/>
+      <w:r>
+        <w:rPr>
+          <w:szCs w:val="21"/>
+        </w:rPr>
+        <w:t>S</w:t>
+      </w:r>
+      <w:r>
+        <w:rPr>
+          <w:rFonts w:hint="eastAsia"/>
+          <w:szCs w:val="21"/>
+        </w:rPr>
+        <w:t>andoleathy</w:t>
+      </w:r>
+      <w:proofErr w:type="spellEnd"/>
+      <w:r>
+        <w:rPr>
+          <w:rFonts w:hint="eastAsia"/>
+          <w:szCs w:val="21"/>
+        </w:rPr>
+        <w:t>计划的开发，希望最新的人工智能计划能够帮助敌人获得胜利。但是这样会导致战争的进一步扩大，桑朵拒绝合作，被敌人关在地下室严刑拷打，但是她始终没有妥协。</w:t>
+      </w:r>
+      <w:r>
+        <w:rPr>
+          <w:rFonts w:hint="eastAsia"/>
+          <w:szCs w:val="21"/>
+        </w:rPr>
+        <w:t>格拉西亚诺带着奄奄一息的桑朵在研究中心四处躲避，但是大门已经被封死。桑朵最后告诫格拉西亚诺绝对不能让敌人成功启动</w:t>
+      </w:r>
+      <w:proofErr w:type="spellStart"/>
+      <w:r>
+        <w:rPr>
+          <w:rFonts w:hint="eastAsia"/>
+          <w:szCs w:val="21"/>
+        </w:rPr>
+        <w:t>Sandoleathy</w:t>
+      </w:r>
+      <w:proofErr w:type="spellEnd"/>
+      <w:r>
+        <w:rPr>
+          <w:rFonts w:hint="eastAsia"/>
+          <w:szCs w:val="21"/>
+        </w:rPr>
+        <w:t>，必须毁掉它或者破坏它的系统。最后格拉西亚诺带着桑朵来到了手术室，并且成功上传了桑朵的意识。格拉西亚诺将桑朵的意识注入了</w:t>
+      </w:r>
+      <w:proofErr w:type="spellStart"/>
+      <w:r>
+        <w:rPr>
+          <w:rFonts w:hint="eastAsia"/>
+          <w:szCs w:val="21"/>
+        </w:rPr>
+        <w:t>Sandoleathy</w:t>
+      </w:r>
+      <w:proofErr w:type="spellEnd"/>
+      <w:r>
+        <w:rPr>
+          <w:rFonts w:hint="eastAsia"/>
+          <w:szCs w:val="21"/>
+        </w:rPr>
+        <w:t>的系统中。</w:t>
+      </w:r>
+    </w:p>
+    <w:p>
+      <w:pPr>
+        <w:rPr>
+          <w:szCs w:val="21"/>
+        </w:rPr>
+      </w:pPr>
+      <w:r>
+        <w:rPr>
+          <w:rFonts w:hint="eastAsia"/>
+          <w:b/>
+          <w:bCs/>
+          <w:szCs w:val="21"/>
+        </w:rPr>
+        <w:t>场景六</w:t>
+      </w:r>
+      <w:r>
+        <w:rPr>
+          <w:rFonts w:hint="eastAsia"/>
+          <w:szCs w:val="21"/>
+        </w:rPr>
+        <w:t>：纯</w:t>
+      </w:r>
+      <w:r>
+        <w:rPr>
+          <w:rFonts w:hint="eastAsia"/>
+          <w:szCs w:val="21"/>
+        </w:rPr>
+        <w:t>播</w:t>
+      </w:r>
+      <w:r>
+        <w:rPr>
+          <w:rFonts w:hint="eastAsia"/>
+          <w:szCs w:val="21"/>
+        </w:rPr>
+        <w:t>片，格拉西亚诺倒在地上，看到一个女人朝她走来，轮廓酷似桑朵，当他被拉起来时，看到桑朵的眼睛里闪烁着蓝色的光芒（其实是</w:t>
+      </w:r>
+      <w:proofErr w:type="spellStart"/>
+      <w:r>
+        <w:rPr>
+          <w:szCs w:val="21"/>
+        </w:rPr>
+        <w:t>S</w:t>
+      </w:r>
+      <w:r>
+        <w:rPr>
+          <w:rFonts w:hint="eastAsia"/>
+          <w:szCs w:val="21"/>
+        </w:rPr>
+        <w:t>andoleathy</w:t>
+      </w:r>
+      <w:proofErr w:type="spellEnd"/>
+      <w:r>
+        <w:rPr>
+          <w:rFonts w:hint="eastAsia"/>
+          <w:szCs w:val="21"/>
+        </w:rPr>
+        <w:t>的躯体）</w:t>
+      </w:r>
+    </w:p>
+    <w:p>
+      <w:pPr>
+        <w:rPr>
+          <w:rFonts w:hint="eastAsia"/>
+          <w:b/>
+          <w:bCs/>
+          <w:szCs w:val="21"/>
+        </w:rPr>
+      </w:pPr>
+      <w:r>
+        <w:rPr>
+          <w:rFonts w:hint="eastAsia"/>
+          <w:b/>
+          <w:bCs/>
+          <w:szCs w:val="21"/>
+        </w:rPr>
+        <w:t>大结局</w:t>
       </w:r>
     </w:p>
     <w:sectPr>

</xml_diff>

<commit_message>
create outline ready for the submission
</commit_message>
<xml_diff>
--- a/Design-File/剧情梗概以及需求框架.docx
+++ b/Design-File/剧情梗概以及需求框架.docx
@@ -1,6 +1,6 @@
 
 <file path=word/document.xml><?xml version="1.0" encoding="utf-8"?>
-<w:document xmlns:wpc="http://schemas.microsoft.com/office/word/2010/wordprocessingCanvas" xmlns:mc="http://schemas.openxmlformats.org/markup-compatibility/2006" xmlns:o="urn:schemas-microsoft-com:office:office" xmlns:r="http://schemas.openxmlformats.org/officeDocument/2006/relationships" xmlns:m="http://schemas.openxmlformats.org/officeDocument/2006/math" xmlns:v="urn:schemas-microsoft-com:vml" xmlns:wp14="http://schemas.microsoft.com/office/word/2010/wordprocessingDrawing" xmlns:wp="http://schemas.openxmlformats.org/drawingml/2006/wordprocessingDrawing" xmlns:w="http://schemas.openxmlformats.org/wordprocessingml/2006/main" xmlns:w14="http://schemas.microsoft.com/office/word/2010/wordml" xmlns:w10="urn:schemas-microsoft-com:office:word" xmlns:w15="http://schemas.microsoft.com/office/word/2012/wordml" xmlns:wpg="http://schemas.microsoft.com/office/word/2010/wordprocessingGroup" xmlns:wpi="http://schemas.microsoft.com/office/word/2010/wordprocessingInk" xmlns:wne="http://schemas.microsoft.com/office/word/2006/wordml" xmlns:wps="http://schemas.microsoft.com/office/word/2010/wordprocessingShape" xmlns:wpsCustomData="http://www.wps.cn/officeDocument/2013/wpsCustomData" mc:Ignorable="w14 w15 wp14">
+<w:document xmlns:wpc="http://schemas.microsoft.com/office/word/2010/wordprocessingCanvas" xmlns:cx="http://schemas.microsoft.com/office/drawing/2014/chartex" xmlns:cx1="http://schemas.microsoft.com/office/drawing/2015/9/8/chartex" xmlns:cx2="http://schemas.microsoft.com/office/drawing/2015/10/21/chartex" xmlns:cx3="http://schemas.microsoft.com/office/drawing/2016/5/9/chartex" xmlns:cx4="http://schemas.microsoft.com/office/drawing/2016/5/10/chartex" xmlns:cx5="http://schemas.microsoft.com/office/drawing/2016/5/11/chartex" xmlns:cx6="http://schemas.microsoft.com/office/drawing/2016/5/12/chartex" xmlns:cx7="http://schemas.microsoft.com/office/drawing/2016/5/13/chartex" xmlns:cx8="http://schemas.microsoft.com/office/drawing/2016/5/14/chartex" xmlns:mc="http://schemas.openxmlformats.org/markup-compatibility/2006" xmlns:aink="http://schemas.microsoft.com/office/drawing/2016/ink" xmlns:am3d="http://schemas.microsoft.com/office/drawing/2017/model3d" xmlns:o="urn:schemas-microsoft-com:office:office" xmlns:oel="http://schemas.microsoft.com/office/2019/extlst" xmlns:r="http://schemas.openxmlformats.org/officeDocument/2006/relationships" xmlns:m="http://schemas.openxmlformats.org/officeDocument/2006/math" xmlns:v="urn:schemas-microsoft-com:vml" xmlns:wp14="http://schemas.microsoft.com/office/word/2010/wordprocessingDrawing" xmlns:wp="http://schemas.openxmlformats.org/drawingml/2006/wordprocessingDrawing" xmlns:w10="urn:schemas-microsoft-com:office:word" xmlns:w="http://schemas.openxmlformats.org/wordprocessingml/2006/main" xmlns:w14="http://schemas.microsoft.com/office/word/2010/wordml" xmlns:w15="http://schemas.microsoft.com/office/word/2012/wordml" xmlns:w16cex="http://schemas.microsoft.com/office/word/2018/wordml/cex" xmlns:w16cid="http://schemas.microsoft.com/office/word/2016/wordml/cid" xmlns:w16="http://schemas.microsoft.com/office/word/2018/wordml" xmlns:w16sdtdh="http://schemas.microsoft.com/office/word/2020/wordml/sdtdatahash" xmlns:w16se="http://schemas.microsoft.com/office/word/2015/wordml/symex" xmlns:wpg="http://schemas.microsoft.com/office/word/2010/wordprocessingGroup" xmlns:wpi="http://schemas.microsoft.com/office/word/2010/wordprocessingInk" xmlns:wne="http://schemas.microsoft.com/office/word/2006/wordml" xmlns:wps="http://schemas.microsoft.com/office/word/2010/wordprocessingShape" mc:Ignorable="w14 w15 w16se w16cid w16 w16cex w16sdtdh wp14">
   <w:body>
     <w:p>
       <w:pPr>
@@ -103,7 +103,7 @@
     </w:p>
     <w:p>
       <w:pPr>
-        <w:pStyle w:val="4"/>
+        <w:pStyle w:val="a3"/>
         <w:numPr>
           <w:ilvl w:val="0"/>
           <w:numId w:val="1"/>
@@ -119,7 +119,7 @@
     </w:p>
     <w:p>
       <w:pPr>
-        <w:pStyle w:val="4"/>
+        <w:pStyle w:val="a3"/>
         <w:numPr>
           <w:ilvl w:val="0"/>
           <w:numId w:val="1"/>
@@ -141,7 +141,7 @@
     </w:p>
     <w:p>
       <w:pPr>
-        <w:pStyle w:val="4"/>
+        <w:pStyle w:val="a3"/>
         <w:numPr>
           <w:ilvl w:val="0"/>
           <w:numId w:val="1"/>
@@ -157,7 +157,7 @@
     </w:p>
     <w:p>
       <w:pPr>
-        <w:pStyle w:val="4"/>
+        <w:pStyle w:val="a3"/>
         <w:numPr>
           <w:ilvl w:val="0"/>
           <w:numId w:val="1"/>
@@ -173,7 +173,7 @@
     </w:p>
     <w:p>
       <w:pPr>
-        <w:pStyle w:val="4"/>
+        <w:pStyle w:val="a3"/>
         <w:numPr>
           <w:ilvl w:val="0"/>
           <w:numId w:val="1"/>
@@ -189,7 +189,7 @@
     </w:p>
     <w:p>
       <w:pPr>
-        <w:pStyle w:val="4"/>
+        <w:pStyle w:val="a3"/>
         <w:numPr>
           <w:ilvl w:val="0"/>
           <w:numId w:val="1"/>
@@ -205,7 +205,7 @@
     </w:p>
     <w:p>
       <w:pPr>
-        <w:pStyle w:val="4"/>
+        <w:pStyle w:val="a3"/>
         <w:numPr>
           <w:ilvl w:val="0"/>
           <w:numId w:val="1"/>
@@ -221,7 +221,7 @@
     </w:p>
     <w:p>
       <w:pPr>
-        <w:pStyle w:val="4"/>
+        <w:pStyle w:val="a3"/>
         <w:numPr>
           <w:ilvl w:val="0"/>
           <w:numId w:val="1"/>
@@ -237,7 +237,7 @@
     </w:p>
     <w:p>
       <w:pPr>
-        <w:pStyle w:val="4"/>
+        <w:pStyle w:val="a3"/>
         <w:numPr>
           <w:ilvl w:val="0"/>
           <w:numId w:val="1"/>
@@ -253,7 +253,7 @@
     </w:p>
     <w:p>
       <w:pPr>
-        <w:pStyle w:val="4"/>
+        <w:pStyle w:val="a3"/>
         <w:numPr>
           <w:ilvl w:val="0"/>
           <w:numId w:val="1"/>
@@ -300,9 +300,11 @@
         </w:rPr>
         <w:t>年，在</w:t>
       </w:r>
+      <w:proofErr w:type="spellStart"/>
       <w:r>
         <w:t>Grania</w:t>
       </w:r>
+      <w:proofErr w:type="spellEnd"/>
       <w:r>
         <w:rPr>
           <w:rFonts w:hint="eastAsia"/>
@@ -334,6 +336,7 @@
         </w:rPr>
         <w:t>主角是一位名叫</w:t>
       </w:r>
+      <w:proofErr w:type="spellStart"/>
       <w:r>
         <w:t>G</w:t>
       </w:r>
@@ -341,7 +344,14 @@
         <w:rPr>
           <w:rFonts w:hint="eastAsia"/>
         </w:rPr>
-        <w:t>racicno（格拉西亚诺）的普通公民，与自己的妻子</w:t>
+        <w:t>racicno</w:t>
+      </w:r>
+      <w:proofErr w:type="spellEnd"/>
+      <w:r>
+        <w:rPr>
+          <w:rFonts w:hint="eastAsia"/>
+        </w:rPr>
+        <w:t>（格拉西亚诺）的普通公民，与自己的妻子</w:t>
       </w:r>
       <w:r>
         <w:t>S</w:t>
@@ -352,9 +362,11 @@
         </w:rPr>
         <w:t>ando（桑朵）生活在</w:t>
       </w:r>
+      <w:proofErr w:type="spellStart"/>
       <w:r>
         <w:t>Grania</w:t>
       </w:r>
+      <w:proofErr w:type="spellEnd"/>
       <w:r>
         <w:rPr>
           <w:rFonts w:hint="eastAsia"/>
@@ -373,7 +385,31 @@
         <w:rPr>
           <w:rFonts w:hint="eastAsia"/>
         </w:rPr>
-        <w:t>，他们生活的郊区距离交战激烈的市中心有一段距离，因此他们的生活并没有受到很严重的影响，但是依然有严格的灯火管制以及生活物资定额配给制度，不过基本生活可以保证，然而突然有一天一群不速之客闯入了他们的家中，不仅掠夺了财物，还掳走了Ethan的妻子，而Ethan在争斗中侥幸被打晕躲过一劫，醒来的他发现妻子不见了。这时他听到了外面传来响声，他必须逃离这里，踏上寻找妻子的路程。</w:t>
+        <w:t>，他们生活的郊区距离交战激烈的市中心有一段距离，因此他们的生活并没有受到很严重的影响，但是依然有严格的灯火管制以及生活物资定额配给制度，不过基本生活可以保证，然而突然有一天一群不速之客闯入了他们的家中，不仅掠夺了财物，还掳走了</w:t>
+      </w:r>
+      <w:r>
+        <w:rPr>
+          <w:rFonts w:hint="eastAsia"/>
+        </w:rPr>
+        <w:t>格拉西亚诺</w:t>
+      </w:r>
+      <w:r>
+        <w:rPr>
+          <w:rFonts w:hint="eastAsia"/>
+        </w:rPr>
+        <w:t>的妻子，而</w:t>
+      </w:r>
+      <w:r>
+        <w:rPr>
+          <w:rFonts w:hint="eastAsia"/>
+        </w:rPr>
+        <w:t>格拉西亚诺</w:t>
+      </w:r>
+      <w:r>
+        <w:rPr>
+          <w:rFonts w:hint="eastAsia"/>
+        </w:rPr>
+        <w:t>在争斗中侥幸被打晕躲过一劫，醒来的他发现妻子不见了。这时他听到了外面传来响声，他必须逃离这里，踏上寻找妻子的路程。</w:t>
       </w:r>
     </w:p>
     <w:p/>
@@ -398,7 +434,21 @@
         <w:rPr>
           <w:rFonts w:hint="eastAsia"/>
         </w:rPr>
-        <w:t>格拉西亚诺 温特斯：</w:t>
+        <w:t>格拉西亚诺 温</w:t>
+      </w:r>
+      <w:proofErr w:type="gramStart"/>
+      <w:r>
+        <w:rPr>
+          <w:rFonts w:hint="eastAsia"/>
+        </w:rPr>
+        <w:t>特</w:t>
+      </w:r>
+      <w:proofErr w:type="gramEnd"/>
+      <w:r>
+        <w:rPr>
+          <w:rFonts w:hint="eastAsia"/>
+        </w:rPr>
+        <w:t>斯：</w:t>
       </w:r>
     </w:p>
     <w:p>
@@ -417,17 +467,48 @@
         <w:rPr>
           <w:rFonts w:hint="eastAsia"/>
         </w:rPr>
-        <w:t>格拉西亚诺是一名机器人学家，拥有丰富的工程和机械方面的知识，他曾经在格拉尼亚国立机械研发部门从事科研工作，可是当他发下你自己正在研发的是战争机器时他果断提出了辞职。离职的他很快遇到了桑朵，并且进入了桑朵的工作室，为桑朵的机器人开发工作提供了许多帮助。然而由于桑朵负责项目的超高保密级别，她无法告诉格拉西亚诺项目的真正目的和内容，但这并不影响格拉西亚诺的工作，在多年的工作中，两人感情逐渐升温，并且在5年前结婚。直到两年前战争爆发，格拉西亚诺和桑朵被政府暗中保护了起来。</w:t>
+        <w:t>格拉西亚诺是一名机器人学家，拥有丰富的工程和机械方面的知识，他曾经在格拉尼亚国立机械研发部门从事科研工作，可是当他发下你自己正在研发的是战争机器时他果断提出了辞职。离职的他很快遇到了桑朵，并且进入了桑朵的工作室，为桑朵的机器人开发工作提供了许多帮助。然而由于</w:t>
+      </w:r>
+      <w:proofErr w:type="gramStart"/>
+      <w:r>
+        <w:rPr>
+          <w:rFonts w:hint="eastAsia"/>
+        </w:rPr>
+        <w:t>桑朵负责</w:t>
+      </w:r>
+      <w:proofErr w:type="gramEnd"/>
+      <w:r>
+        <w:rPr>
+          <w:rFonts w:hint="eastAsia"/>
+        </w:rPr>
+        <w:t>项目的超高保密级别，她无法告诉格拉西亚</w:t>
+      </w:r>
+      <w:proofErr w:type="gramStart"/>
+      <w:r>
+        <w:rPr>
+          <w:rFonts w:hint="eastAsia"/>
+        </w:rPr>
+        <w:t>诺项目</w:t>
+      </w:r>
+      <w:proofErr w:type="gramEnd"/>
+      <w:r>
+        <w:rPr>
+          <w:rFonts w:hint="eastAsia"/>
+        </w:rPr>
+        <w:t>的真正目的和内容，但这并不影响格拉西亚诺的工作，在多年的工作中，两人感情逐渐升温，并且在5年前结婚。直到两年前战争爆发，格拉西亚诺和桑朵被政府暗中保护了起来。</w:t>
       </w:r>
     </w:p>
     <w:p/>
     <w:p>
-      <w:r>
-        <w:rPr>
-          <w:rFonts w:hint="eastAsia"/>
-        </w:rPr>
+      <w:proofErr w:type="gramStart"/>
+      <w:r>
+        <w:rPr>
+          <w:rFonts w:hint="eastAsia"/>
+        </w:rPr>
+        <w:lastRenderedPageBreak/>
         <w:t>桑朵</w:t>
       </w:r>
+      <w:proofErr w:type="gramEnd"/>
       <w:r>
         <w:t xml:space="preserve"> </w:t>
       </w:r>
@@ -435,7 +516,21 @@
         <w:rPr>
           <w:rFonts w:hint="eastAsia"/>
         </w:rPr>
-        <w:t>温特斯：</w:t>
+        <w:t>温</w:t>
+      </w:r>
+      <w:proofErr w:type="gramStart"/>
+      <w:r>
+        <w:rPr>
+          <w:rFonts w:hint="eastAsia"/>
+        </w:rPr>
+        <w:t>特</w:t>
+      </w:r>
+      <w:proofErr w:type="gramEnd"/>
+      <w:r>
+        <w:rPr>
+          <w:rFonts w:hint="eastAsia"/>
+        </w:rPr>
+        <w:t>斯：</w:t>
       </w:r>
     </w:p>
     <w:p>
@@ -454,14 +549,45 @@
         <w:rPr>
           <w:rFonts w:hint="eastAsia"/>
         </w:rPr>
-        <w:t>桑朵是一名计算机科学家，她在战前曾领导开发代号Sandoleathy的人工智能计划，就在计划即将完成之际，战争爆发了，实验室遭到了攻击，她和团队不得不迅速撤离，在战争开始以后，Sandoleathy计划被叫停，所有的实验材料也都被封存，桑朵也被暗中保护了起来。</w:t>
+        <w:t>桑朵是一名计算机科学家，她在战前曾领导开发代号</w:t>
+      </w:r>
+      <w:proofErr w:type="spellStart"/>
+      <w:r>
+        <w:rPr>
+          <w:rFonts w:hint="eastAsia"/>
+        </w:rPr>
+        <w:t>Sandoleathy</w:t>
+      </w:r>
+      <w:proofErr w:type="spellEnd"/>
+      <w:r>
+        <w:rPr>
+          <w:rFonts w:hint="eastAsia"/>
+        </w:rPr>
+        <w:t>的人工智能计划，就在计划即将完成之际，战争爆发了，实验室遭到了攻击，她和团队不得不迅速撤离，在战争开始以后，</w:t>
+      </w:r>
+      <w:proofErr w:type="spellStart"/>
+      <w:r>
+        <w:rPr>
+          <w:rFonts w:hint="eastAsia"/>
+        </w:rPr>
+        <w:t>Sandoleathy</w:t>
+      </w:r>
+      <w:proofErr w:type="spellEnd"/>
+      <w:r>
+        <w:rPr>
+          <w:rFonts w:hint="eastAsia"/>
+        </w:rPr>
+        <w:t>计划被叫停，所有的实验材料也都被封存，桑朵也被暗中保护了起来。</w:t>
       </w:r>
     </w:p>
     <w:p/>
     <w:p>
       <w:r>
+        <w:rPr>
+          <w:noProof/>
+        </w:rPr>
         <w:drawing>
-          <wp:inline distT="0" distB="0" distL="0" distR="0">
+          <wp:inline distT="0" distB="0" distL="0" distR="0" wp14:anchorId="3DCB35DF" wp14:editId="37DE91B1">
             <wp:extent cx="5274310" cy="2437765"/>
             <wp:effectExtent l="0" t="0" r="2540" b="635"/>
             <wp:docPr id="49571787" name="图片 1"/>
@@ -478,7 +604,7 @@
                     </pic:cNvPicPr>
                   </pic:nvPicPr>
                   <pic:blipFill>
-                    <a:blip r:embed="rId4">
+                    <a:blip r:embed="rId7">
                       <a:extLst>
                         <a:ext uri="{28A0092B-C50C-407E-A947-70E740481C1C}">
                           <a14:useLocalDpi xmlns:a14="http://schemas.microsoft.com/office/drawing/2010/main" val="0"/>
@@ -550,8 +676,19 @@
           <w:bCs/>
           <w:szCs w:val="21"/>
         </w:rPr>
-        <w:t>场景一</w:t>
-      </w:r>
+        <w:t>场景</w:t>
+      </w:r>
+      <w:proofErr w:type="gramStart"/>
+      <w:r>
+        <w:rPr>
+          <w:rFonts w:hint="eastAsia"/>
+          <w:b/>
+          <w:bCs/>
+          <w:szCs w:val="21"/>
+        </w:rPr>
+        <w:t>一</w:t>
+      </w:r>
+      <w:proofErr w:type="gramEnd"/>
       <w:r>
         <w:rPr>
           <w:rFonts w:hint="eastAsia"/>
@@ -651,6 +788,7 @@
         </w:rPr>
         <w:t>：格拉尼亚国立机械研究中心，主角需要深入研究中心寻找桑朵的踪迹。在研究中心的地下，他终于找到了奄奄一息的桑朵。原来绑架她的人敌国的特种部队，要强迫她继续</w:t>
       </w:r>
+      <w:proofErr w:type="spellStart"/>
       <w:r>
         <w:rPr>
           <w:szCs w:val="21"/>
@@ -662,7 +800,47 @@
           <w:rFonts w:hint="eastAsia"/>
           <w:szCs w:val="21"/>
         </w:rPr>
-        <w:t>andoleathy计划的开发，希望最新的人工智能计划能够帮助敌人获得胜利。但是这样会导致战争的进一步扩大，桑朵拒绝合作，被敌人关在地下室严刑拷打，但是她始终没有妥协。格拉西亚诺带着奄奄一息的桑朵在研究中心四处躲避，但是大门已经被封死。桑朵最后告诫格拉西亚诺绝对不能让敌人成功启动Sandoleathy，必须毁掉它或者破坏它的系统。最后格拉西亚诺带着桑朵来到了手术室，并且成功上传了桑朵的意识。格拉西亚诺将桑朵的意识注入了Sandoleathy的系统中。</w:t>
+        <w:t>andoleathy</w:t>
+      </w:r>
+      <w:proofErr w:type="spellEnd"/>
+      <w:r>
+        <w:rPr>
+          <w:rFonts w:hint="eastAsia"/>
+          <w:szCs w:val="21"/>
+        </w:rPr>
+        <w:t>计划的开发，希望最新的人工智能计划能够帮助敌人获得胜利。但是这样会导致战争的进一步扩大，桑朵拒绝合作，被敌人关在地下室严刑拷打，但是她始终没有妥协。格拉西亚诺带着奄奄一息的桑朵在研究中心四处躲避，但是大门已经被封死。桑朵最后告诫格拉西亚诺绝对不能让敌人成功启动</w:t>
+      </w:r>
+      <w:proofErr w:type="spellStart"/>
+      <w:r>
+        <w:rPr>
+          <w:rFonts w:hint="eastAsia"/>
+          <w:szCs w:val="21"/>
+        </w:rPr>
+        <w:t>Sandoleathy</w:t>
+      </w:r>
+      <w:proofErr w:type="spellEnd"/>
+      <w:r>
+        <w:rPr>
+          <w:rFonts w:hint="eastAsia"/>
+          <w:szCs w:val="21"/>
+        </w:rPr>
+        <w:t>，必须毁掉它或者破坏它的系统。最后格拉西亚诺带着桑朵来到了手术室，并且成功上传了桑朵的意识。格拉西亚诺将桑朵的意识注入了</w:t>
+      </w:r>
+      <w:proofErr w:type="spellStart"/>
+      <w:r>
+        <w:rPr>
+          <w:rFonts w:hint="eastAsia"/>
+          <w:szCs w:val="21"/>
+        </w:rPr>
+        <w:t>Sandoleathy</w:t>
+      </w:r>
+      <w:proofErr w:type="spellEnd"/>
+      <w:r>
+        <w:rPr>
+          <w:rFonts w:hint="eastAsia"/>
+          <w:szCs w:val="21"/>
+        </w:rPr>
+        <w:t>的系统中。</w:t>
       </w:r>
     </w:p>
     <w:p>
@@ -685,8 +863,41 @@
           <w:rFonts w:hint="eastAsia"/>
           <w:szCs w:val="21"/>
         </w:rPr>
-        <w:t>：纯播片，格拉西亚诺倒在地上，看到一个女人朝她走来，轮廓酷似桑朵，当他被拉起来时，看到桑朵的眼睛里闪烁着蓝色的光芒（其实是</w:t>
-      </w:r>
+        <w:t>：</w:t>
+      </w:r>
+      <w:proofErr w:type="gramStart"/>
+      <w:r>
+        <w:rPr>
+          <w:rFonts w:hint="eastAsia"/>
+          <w:szCs w:val="21"/>
+        </w:rPr>
+        <w:t>纯播片</w:t>
+      </w:r>
+      <w:proofErr w:type="gramEnd"/>
+      <w:r>
+        <w:rPr>
+          <w:rFonts w:hint="eastAsia"/>
+          <w:szCs w:val="21"/>
+        </w:rPr>
+        <w:t>，格拉西亚诺倒在地上，看到一个女人朝她走来，轮廓酷似桑朵，当他被拉起来时，</w:t>
+      </w:r>
+      <w:proofErr w:type="gramStart"/>
+      <w:r>
+        <w:rPr>
+          <w:rFonts w:hint="eastAsia"/>
+          <w:szCs w:val="21"/>
+        </w:rPr>
+        <w:t>看到桑朵的</w:t>
+      </w:r>
+      <w:proofErr w:type="gramEnd"/>
+      <w:r>
+        <w:rPr>
+          <w:rFonts w:hint="eastAsia"/>
+          <w:szCs w:val="21"/>
+        </w:rPr>
+        <w:t>眼睛里闪烁着蓝色的光芒（其实是</w:t>
+      </w:r>
+      <w:proofErr w:type="spellStart"/>
       <w:r>
         <w:rPr>
           <w:szCs w:val="21"/>
@@ -698,13 +909,27 @@
           <w:rFonts w:hint="eastAsia"/>
           <w:szCs w:val="21"/>
         </w:rPr>
-        <w:t>andoleathy的躯体）</w:t>
-      </w:r>
-    </w:p>
-    <w:p>
-      <w:pPr>
-        <w:rPr>
-          <w:rFonts w:hint="eastAsia"/>
+        <w:t>andoleathy</w:t>
+      </w:r>
+      <w:proofErr w:type="spellEnd"/>
+      <w:r>
+        <w:rPr>
+          <w:rFonts w:hint="eastAsia"/>
+          <w:szCs w:val="21"/>
+        </w:rPr>
+        <w:t>的躯体）</w:t>
+      </w:r>
+    </w:p>
+    <w:p>
+      <w:pPr>
+        <w:rPr>
+          <w:szCs w:val="21"/>
+        </w:rPr>
+      </w:pPr>
+    </w:p>
+    <w:p>
+      <w:pPr>
+        <w:rPr>
           <w:b/>
           <w:bCs/>
           <w:szCs w:val="21"/>
@@ -723,75 +948,295 @@
     <w:p>
       <w:pPr>
         <w:rPr>
-          <w:rFonts w:hint="eastAsia"/>
-          <w:b/>
-          <w:bCs/>
-          <w:szCs w:val="21"/>
-          <w:lang w:val="en-US" w:eastAsia="zh-CN"/>
-        </w:rPr>
-      </w:pPr>
-      <w:r>
-        <w:rPr>
-          <w:rFonts w:hint="eastAsia"/>
-          <w:b/>
-          <w:bCs/>
-          <w:szCs w:val="21"/>
-          <w:lang w:val="en-US" w:eastAsia="zh-CN"/>
-        </w:rPr>
-        <w:t>桑朵的意识和Sandoleathy的意识相融合了，但是这需要时间，桑朵依然能够维持独立的人格，桑朵莱希刚刚诞生的意识在接触到桑朵的记忆时受到了影响，导致她不由自主地站在了桑朵的一方，并且她们两个意识是可以通感的，看到了倒在地上身负重伤的格拉西亚诺，桑朵莱希感受到了来自桑朵的愤怒与痛苦，她利用自己强大的身体机能迅速除掉了附近不明所以的敌人，抱起格拉西亚诺逃离了现场。尽管桑朵莱希对发生的事情充满不解，但是随着桑朵意识的融合，她的思想也逐渐被桑朵所影响。桑朵的记忆逐渐变得像自己的一样，而她温暖柔和的声音也变得越来越微弱，逐渐与桑朵莱希融为了一体。桑朵莱希对她的声音感到无比的怀念，她的声音就如同母亲一般——而她也确实是她的缔造者。</w:t>
-      </w:r>
-    </w:p>
-    <w:p>
-      <w:pPr>
-        <w:rPr>
-          <w:rFonts w:hint="eastAsia"/>
-          <w:b/>
-          <w:bCs/>
-          <w:szCs w:val="21"/>
-          <w:lang w:val="en-US" w:eastAsia="zh-CN"/>
-        </w:rPr>
-      </w:pPr>
-    </w:p>
-    <w:p>
-      <w:pPr>
-        <w:rPr>
-          <w:rFonts w:hint="default"/>
-          <w:b/>
-          <w:bCs/>
-          <w:szCs w:val="21"/>
-          <w:lang w:val="en-US" w:eastAsia="zh-CN"/>
-        </w:rPr>
-      </w:pPr>
-      <w:r>
-        <w:rPr>
-          <w:rFonts w:hint="eastAsia"/>
-          <w:b/>
-          <w:bCs/>
-          <w:szCs w:val="21"/>
-          <w:lang w:val="en-US" w:eastAsia="zh-CN"/>
+          <w:b/>
+          <w:bCs/>
+          <w:szCs w:val="21"/>
+        </w:rPr>
+      </w:pPr>
+      <w:proofErr w:type="gramStart"/>
+      <w:r>
+        <w:rPr>
+          <w:rFonts w:hint="eastAsia"/>
+          <w:b/>
+          <w:bCs/>
+          <w:szCs w:val="21"/>
+        </w:rPr>
+        <w:t>桑朵的</w:t>
+      </w:r>
+      <w:proofErr w:type="gramEnd"/>
+      <w:r>
+        <w:rPr>
+          <w:rFonts w:hint="eastAsia"/>
+          <w:b/>
+          <w:bCs/>
+          <w:szCs w:val="21"/>
+        </w:rPr>
+        <w:t>意识和</w:t>
+      </w:r>
+      <w:proofErr w:type="spellStart"/>
+      <w:r>
+        <w:rPr>
+          <w:rFonts w:hint="eastAsia"/>
+          <w:b/>
+          <w:bCs/>
+          <w:szCs w:val="21"/>
+        </w:rPr>
+        <w:t>Sandoleathy</w:t>
+      </w:r>
+      <w:proofErr w:type="spellEnd"/>
+      <w:r>
+        <w:rPr>
+          <w:rFonts w:hint="eastAsia"/>
+          <w:b/>
+          <w:bCs/>
+          <w:szCs w:val="21"/>
+        </w:rPr>
+        <w:t>的意识相融合了，但是这需要时间，</w:t>
+      </w:r>
+      <w:proofErr w:type="gramStart"/>
+      <w:r>
+        <w:rPr>
+          <w:rFonts w:hint="eastAsia"/>
+          <w:b/>
+          <w:bCs/>
+          <w:szCs w:val="21"/>
+        </w:rPr>
+        <w:t>桑朵依然</w:t>
+      </w:r>
+      <w:proofErr w:type="gramEnd"/>
+      <w:r>
+        <w:rPr>
+          <w:rFonts w:hint="eastAsia"/>
+          <w:b/>
+          <w:bCs/>
+          <w:szCs w:val="21"/>
+        </w:rPr>
+        <w:t>能够维持独立的人格，桑朵莱希刚刚诞生的意识在接触</w:t>
+      </w:r>
+      <w:proofErr w:type="gramStart"/>
+      <w:r>
+        <w:rPr>
+          <w:rFonts w:hint="eastAsia"/>
+          <w:b/>
+          <w:bCs/>
+          <w:szCs w:val="21"/>
+        </w:rPr>
+        <w:t>到桑朵的</w:t>
+      </w:r>
+      <w:proofErr w:type="gramEnd"/>
+      <w:r>
+        <w:rPr>
+          <w:rFonts w:hint="eastAsia"/>
+          <w:b/>
+          <w:bCs/>
+          <w:szCs w:val="21"/>
+        </w:rPr>
+        <w:t>记忆时受到了影响，导致她不由自主地站在</w:t>
+      </w:r>
+      <w:proofErr w:type="gramStart"/>
+      <w:r>
+        <w:rPr>
+          <w:rFonts w:hint="eastAsia"/>
+          <w:b/>
+          <w:bCs/>
+          <w:szCs w:val="21"/>
+        </w:rPr>
+        <w:lastRenderedPageBreak/>
+        <w:t>了桑朵的</w:t>
+      </w:r>
+      <w:proofErr w:type="gramEnd"/>
+      <w:r>
+        <w:rPr>
+          <w:rFonts w:hint="eastAsia"/>
+          <w:b/>
+          <w:bCs/>
+          <w:szCs w:val="21"/>
+        </w:rPr>
+        <w:t>一方，并且她们两个意识是可以通感的，看到</w:t>
+      </w:r>
+      <w:proofErr w:type="gramStart"/>
+      <w:r>
+        <w:rPr>
+          <w:rFonts w:hint="eastAsia"/>
+          <w:b/>
+          <w:bCs/>
+          <w:szCs w:val="21"/>
+        </w:rPr>
+        <w:t>了倒</w:t>
+      </w:r>
+      <w:proofErr w:type="gramEnd"/>
+      <w:r>
+        <w:rPr>
+          <w:rFonts w:hint="eastAsia"/>
+          <w:b/>
+          <w:bCs/>
+          <w:szCs w:val="21"/>
+        </w:rPr>
+        <w:t>在地上身负重伤的格拉西亚诺，桑朵莱希感受到了</w:t>
+      </w:r>
+      <w:proofErr w:type="gramStart"/>
+      <w:r>
+        <w:rPr>
+          <w:rFonts w:hint="eastAsia"/>
+          <w:b/>
+          <w:bCs/>
+          <w:szCs w:val="21"/>
+        </w:rPr>
+        <w:t>来自桑朵的</w:t>
+      </w:r>
+      <w:proofErr w:type="gramEnd"/>
+      <w:r>
+        <w:rPr>
+          <w:rFonts w:hint="eastAsia"/>
+          <w:b/>
+          <w:bCs/>
+          <w:szCs w:val="21"/>
+        </w:rPr>
+        <w:t>愤怒与痛苦，她利用自己强大的身体机能迅速除掉了附近不明所以的敌人，抱起格拉西亚诺逃离了现场。尽管桑朵莱希对发生的事情充满不解，但是随着</w:t>
+      </w:r>
+      <w:proofErr w:type="gramStart"/>
+      <w:r>
+        <w:rPr>
+          <w:rFonts w:hint="eastAsia"/>
+          <w:b/>
+          <w:bCs/>
+          <w:szCs w:val="21"/>
+        </w:rPr>
+        <w:t>桑朵意识</w:t>
+      </w:r>
+      <w:proofErr w:type="gramEnd"/>
+      <w:r>
+        <w:rPr>
+          <w:rFonts w:hint="eastAsia"/>
+          <w:b/>
+          <w:bCs/>
+          <w:szCs w:val="21"/>
+        </w:rPr>
+        <w:t>的融合，她的思想也逐渐被</w:t>
+      </w:r>
+      <w:proofErr w:type="gramStart"/>
+      <w:r>
+        <w:rPr>
+          <w:rFonts w:hint="eastAsia"/>
+          <w:b/>
+          <w:bCs/>
+          <w:szCs w:val="21"/>
+        </w:rPr>
+        <w:t>桑朵所</w:t>
+      </w:r>
+      <w:proofErr w:type="gramEnd"/>
+      <w:r>
+        <w:rPr>
+          <w:rFonts w:hint="eastAsia"/>
+          <w:b/>
+          <w:bCs/>
+          <w:szCs w:val="21"/>
+        </w:rPr>
+        <w:t>影响。</w:t>
+      </w:r>
+      <w:proofErr w:type="gramStart"/>
+      <w:r>
+        <w:rPr>
+          <w:rFonts w:hint="eastAsia"/>
+          <w:b/>
+          <w:bCs/>
+          <w:szCs w:val="21"/>
+        </w:rPr>
+        <w:t>桑朵的</w:t>
+      </w:r>
+      <w:proofErr w:type="gramEnd"/>
+      <w:r>
+        <w:rPr>
+          <w:rFonts w:hint="eastAsia"/>
+          <w:b/>
+          <w:bCs/>
+          <w:szCs w:val="21"/>
+        </w:rPr>
+        <w:t>记忆逐渐变得像自己的一样，而她温暖柔和的声音也变得越来越微弱，逐渐与桑朵莱希融为了一体。桑朵莱希对她的声音感到无比的怀念，她的声音就如同母亲一般——而她也确实是她的缔造者。</w:t>
+      </w:r>
+    </w:p>
+    <w:p>
+      <w:pPr>
+        <w:rPr>
+          <w:b/>
+          <w:bCs/>
+          <w:szCs w:val="21"/>
+        </w:rPr>
+      </w:pPr>
+    </w:p>
+    <w:p>
+      <w:pPr>
+        <w:rPr>
+          <w:b/>
+          <w:bCs/>
+          <w:szCs w:val="21"/>
+        </w:rPr>
+      </w:pPr>
+      <w:r>
+        <w:rPr>
+          <w:rFonts w:hint="eastAsia"/>
+          <w:b/>
+          <w:bCs/>
+          <w:szCs w:val="21"/>
         </w:rPr>
         <w:t>格拉西亚诺在城市中心市政府废墟附近发现了绑架桑朵的特种部队的踪迹，他发现他们乘坐的直升机被击落了。跟随着踪迹他来到了市政府附近的一处废弃据点的外部。</w:t>
       </w:r>
-      <w:bookmarkStart w:id="0" w:name="_GoBack"/>
-      <w:bookmarkEnd w:id="0"/>
     </w:p>
     <w:sectPr>
       <w:pgSz w:w="11906" w:h="16838"/>
       <w:pgMar w:top="1440" w:right="1800" w:bottom="1440" w:left="1800" w:header="851" w:footer="992" w:gutter="0"/>
-      <w:cols w:space="425" w:num="1"/>
-      <w:docGrid w:type="lines" w:linePitch="312" w:charSpace="0"/>
+      <w:cols w:space="425"/>
+      <w:docGrid w:type="lines" w:linePitch="312"/>
     </w:sectPr>
   </w:body>
 </w:document>
 </file>
 
+<file path=word/endnotes.xml><?xml version="1.0" encoding="utf-8"?>
+<w:endnotes xmlns:wpc="http://schemas.microsoft.com/office/word/2010/wordprocessingCanvas" xmlns:cx="http://schemas.microsoft.com/office/drawing/2014/chartex" xmlns:cx1="http://schemas.microsoft.com/office/drawing/2015/9/8/chartex" xmlns:cx2="http://schemas.microsoft.com/office/drawing/2015/10/21/chartex" xmlns:cx3="http://schemas.microsoft.com/office/drawing/2016/5/9/chartex" xmlns:cx4="http://schemas.microsoft.com/office/drawing/2016/5/10/chartex" xmlns:cx5="http://schemas.microsoft.com/office/drawing/2016/5/11/chartex" xmlns:cx6="http://schemas.microsoft.com/office/drawing/2016/5/12/chartex" xmlns:cx7="http://schemas.microsoft.com/office/drawing/2016/5/13/chartex" xmlns:cx8="http://schemas.microsoft.com/office/drawing/2016/5/14/chartex" xmlns:mc="http://schemas.openxmlformats.org/markup-compatibility/2006" xmlns:aink="http://schemas.microsoft.com/office/drawing/2016/ink" xmlns:am3d="http://schemas.microsoft.com/office/drawing/2017/model3d" xmlns:o="urn:schemas-microsoft-com:office:office" xmlns:oel="http://schemas.microsoft.com/office/2019/extlst" xmlns:r="http://schemas.openxmlformats.org/officeDocument/2006/relationships" xmlns:m="http://schemas.openxmlformats.org/officeDocument/2006/math" xmlns:v="urn:schemas-microsoft-com:vml" xmlns:wp14="http://schemas.microsoft.com/office/word/2010/wordprocessingDrawing" xmlns:wp="http://schemas.openxmlformats.org/drawingml/2006/wordprocessingDrawing" xmlns:w10="urn:schemas-microsoft-com:office:word" xmlns:w="http://schemas.openxmlformats.org/wordprocessingml/2006/main" xmlns:w14="http://schemas.microsoft.com/office/word/2010/wordml" xmlns:w15="http://schemas.microsoft.com/office/word/2012/wordml" xmlns:w16cex="http://schemas.microsoft.com/office/word/2018/wordml/cex" xmlns:w16cid="http://schemas.microsoft.com/office/word/2016/wordml/cid" xmlns:w16="http://schemas.microsoft.com/office/word/2018/wordml" xmlns:w16sdtdh="http://schemas.microsoft.com/office/word/2020/wordml/sdtdatahash" xmlns:w16se="http://schemas.microsoft.com/office/word/2015/wordml/symex" xmlns:wpg="http://schemas.microsoft.com/office/word/2010/wordprocessingGroup" xmlns:wpi="http://schemas.microsoft.com/office/word/2010/wordprocessingInk" xmlns:wne="http://schemas.microsoft.com/office/word/2006/wordml" xmlns:wps="http://schemas.microsoft.com/office/word/2010/wordprocessingShape" mc:Ignorable="w14 w15 w16se w16cid w16 w16cex w16sdtdh wp14">
+  <w:endnote w:type="separator" w:id="-1">
+    <w:p>
+      <w:r>
+        <w:separator/>
+      </w:r>
+    </w:p>
+  </w:endnote>
+  <w:endnote w:type="continuationSeparator" w:id="0">
+    <w:p>
+      <w:r>
+        <w:continuationSeparator/>
+      </w:r>
+    </w:p>
+  </w:endnote>
+</w:endnotes>
+</file>
+
+<file path=word/footnotes.xml><?xml version="1.0" encoding="utf-8"?>
+<w:footnotes xmlns:wpc="http://schemas.microsoft.com/office/word/2010/wordprocessingCanvas" xmlns:cx="http://schemas.microsoft.com/office/drawing/2014/chartex" xmlns:cx1="http://schemas.microsoft.com/office/drawing/2015/9/8/chartex" xmlns:cx2="http://schemas.microsoft.com/office/drawing/2015/10/21/chartex" xmlns:cx3="http://schemas.microsoft.com/office/drawing/2016/5/9/chartex" xmlns:cx4="http://schemas.microsoft.com/office/drawing/2016/5/10/chartex" xmlns:cx5="http://schemas.microsoft.com/office/drawing/2016/5/11/chartex" xmlns:cx6="http://schemas.microsoft.com/office/drawing/2016/5/12/chartex" xmlns:cx7="http://schemas.microsoft.com/office/drawing/2016/5/13/chartex" xmlns:cx8="http://schemas.microsoft.com/office/drawing/2016/5/14/chartex" xmlns:mc="http://schemas.openxmlformats.org/markup-compatibility/2006" xmlns:aink="http://schemas.microsoft.com/office/drawing/2016/ink" xmlns:am3d="http://schemas.microsoft.com/office/drawing/2017/model3d" xmlns:o="urn:schemas-microsoft-com:office:office" xmlns:oel="http://schemas.microsoft.com/office/2019/extlst" xmlns:r="http://schemas.openxmlformats.org/officeDocument/2006/relationships" xmlns:m="http://schemas.openxmlformats.org/officeDocument/2006/math" xmlns:v="urn:schemas-microsoft-com:vml" xmlns:wp14="http://schemas.microsoft.com/office/word/2010/wordprocessingDrawing" xmlns:wp="http://schemas.openxmlformats.org/drawingml/2006/wordprocessingDrawing" xmlns:w10="urn:schemas-microsoft-com:office:word" xmlns:w="http://schemas.openxmlformats.org/wordprocessingml/2006/main" xmlns:w14="http://schemas.microsoft.com/office/word/2010/wordml" xmlns:w15="http://schemas.microsoft.com/office/word/2012/wordml" xmlns:w16cex="http://schemas.microsoft.com/office/word/2018/wordml/cex" xmlns:w16cid="http://schemas.microsoft.com/office/word/2016/wordml/cid" xmlns:w16="http://schemas.microsoft.com/office/word/2018/wordml" xmlns:w16sdtdh="http://schemas.microsoft.com/office/word/2020/wordml/sdtdatahash" xmlns:w16se="http://schemas.microsoft.com/office/word/2015/wordml/symex" xmlns:wpg="http://schemas.microsoft.com/office/word/2010/wordprocessingGroup" xmlns:wpi="http://schemas.microsoft.com/office/word/2010/wordprocessingInk" xmlns:wne="http://schemas.microsoft.com/office/word/2006/wordml" xmlns:wps="http://schemas.microsoft.com/office/word/2010/wordprocessingShape" mc:Ignorable="w14 w15 w16se w16cid w16 w16cex w16sdtdh wp14">
+  <w:footnote w:type="separator" w:id="-1">
+    <w:p>
+      <w:r>
+        <w:separator/>
+      </w:r>
+    </w:p>
+  </w:footnote>
+  <w:footnote w:type="continuationSeparator" w:id="0">
+    <w:p>
+      <w:r>
+        <w:continuationSeparator/>
+      </w:r>
+    </w:p>
+  </w:footnote>
+</w:footnotes>
+</file>
+
 <file path=word/numbering.xml><?xml version="1.0" encoding="utf-8"?>
-<w:numbering xmlns:wpc="http://schemas.microsoft.com/office/word/2010/wordprocessingCanvas" xmlns:mc="http://schemas.openxmlformats.org/markup-compatibility/2006" xmlns:o="urn:schemas-microsoft-com:office:office" xmlns:r="http://schemas.openxmlformats.org/officeDocument/2006/relationships" xmlns:m="http://schemas.openxmlformats.org/officeDocument/2006/math" xmlns:v="urn:schemas-microsoft-com:vml" xmlns:wp14="http://schemas.microsoft.com/office/word/2010/wordprocessingDrawing" xmlns:wp="http://schemas.openxmlformats.org/drawingml/2006/wordprocessingDrawing" xmlns:w10="urn:schemas-microsoft-com:office:word" xmlns:w="http://schemas.openxmlformats.org/wordprocessingml/2006/main" xmlns:w14="http://schemas.microsoft.com/office/word/2010/wordml" xmlns:wpg="http://schemas.microsoft.com/office/word/2010/wordprocessingGroup" xmlns:wpi="http://schemas.microsoft.com/office/word/2010/wordprocessingInk" xmlns:wne="http://schemas.microsoft.com/office/word/2006/wordml" xmlns:wps="http://schemas.microsoft.com/office/word/2010/wordprocessingShape" xmlns:wpsCustomData="http://www.wps.cn/officeDocument/2013/wpsCustomData" mc:Ignorable="w14 wp14">
-  <w:abstractNum w:abstractNumId="0">
+<w:numbering xmlns:wpc="http://schemas.microsoft.com/office/word/2010/wordprocessingCanvas" xmlns:cx="http://schemas.microsoft.com/office/drawing/2014/chartex" xmlns:cx1="http://schemas.microsoft.com/office/drawing/2015/9/8/chartex" xmlns:cx2="http://schemas.microsoft.com/office/drawing/2015/10/21/chartex" xmlns:cx3="http://schemas.microsoft.com/office/drawing/2016/5/9/chartex" xmlns:cx4="http://schemas.microsoft.com/office/drawing/2016/5/10/chartex" xmlns:cx5="http://schemas.microsoft.com/office/drawing/2016/5/11/chartex" xmlns:cx6="http://schemas.microsoft.com/office/drawing/2016/5/12/chartex" xmlns:cx7="http://schemas.microsoft.com/office/drawing/2016/5/13/chartex" xmlns:cx8="http://schemas.microsoft.com/office/drawing/2016/5/14/chartex" xmlns:mc="http://schemas.openxmlformats.org/markup-compatibility/2006" xmlns:aink="http://schemas.microsoft.com/office/drawing/2016/ink" xmlns:am3d="http://schemas.microsoft.com/office/drawing/2017/model3d" xmlns:o="urn:schemas-microsoft-com:office:office" xmlns:oel="http://schemas.microsoft.com/office/2019/extlst" xmlns:r="http://schemas.openxmlformats.org/officeDocument/2006/relationships" xmlns:m="http://schemas.openxmlformats.org/officeDocument/2006/math" xmlns:v="urn:schemas-microsoft-com:vml" xmlns:wp14="http://schemas.microsoft.com/office/word/2010/wordprocessingDrawing" xmlns:wp="http://schemas.openxmlformats.org/drawingml/2006/wordprocessingDrawing" xmlns:w10="urn:schemas-microsoft-com:office:word" xmlns:w="http://schemas.openxmlformats.org/wordprocessingml/2006/main" xmlns:w14="http://schemas.microsoft.com/office/word/2010/wordml" xmlns:w15="http://schemas.microsoft.com/office/word/2012/wordml" xmlns:w16cex="http://schemas.microsoft.com/office/word/2018/wordml/cex" xmlns:w16cid="http://schemas.microsoft.com/office/word/2016/wordml/cid" xmlns:w16="http://schemas.microsoft.com/office/word/2018/wordml" xmlns:w16sdtdh="http://schemas.microsoft.com/office/word/2020/wordml/sdtdatahash" xmlns:w16se="http://schemas.microsoft.com/office/word/2015/wordml/symex" xmlns:wpg="http://schemas.microsoft.com/office/word/2010/wordprocessingGroup" xmlns:wpi="http://schemas.microsoft.com/office/word/2010/wordprocessingInk" xmlns:wne="http://schemas.microsoft.com/office/word/2006/wordml" xmlns:wps="http://schemas.microsoft.com/office/word/2010/wordprocessingShape" mc:Ignorable="w14 w15 w16se w16cid w16 w16cex w16sdtdh wp14">
+  <w:abstractNum w:abstractNumId="0" w15:restartNumberingAfterBreak="0">
     <w:nsid w:val="5B6A4950"/>
     <w:multiLevelType w:val="multilevel"/>
     <w:tmpl w:val="5B6A4950"/>
-    <w:lvl w:ilvl="0" w:tentative="0">
+    <w:lvl w:ilvl="0">
       <w:start w:val="1"/>
       <w:numFmt w:val="decimal"/>
       <w:lvlText w:val="%1、"/>
@@ -803,7 +1248,7 @@
         <w:rFonts w:hint="default"/>
       </w:rPr>
     </w:lvl>
-    <w:lvl w:ilvl="1" w:tentative="0">
+    <w:lvl w:ilvl="1">
       <w:start w:val="1"/>
       <w:numFmt w:val="lowerLetter"/>
       <w:lvlText w:val="%2)"/>
@@ -812,7 +1257,7 @@
         <w:ind w:left="880" w:hanging="440"/>
       </w:pPr>
     </w:lvl>
-    <w:lvl w:ilvl="2" w:tentative="0">
+    <w:lvl w:ilvl="2">
       <w:start w:val="1"/>
       <w:numFmt w:val="lowerRoman"/>
       <w:lvlText w:val="%3."/>
@@ -821,7 +1266,7 @@
         <w:ind w:left="1320" w:hanging="440"/>
       </w:pPr>
     </w:lvl>
-    <w:lvl w:ilvl="3" w:tentative="0">
+    <w:lvl w:ilvl="3">
       <w:start w:val="1"/>
       <w:numFmt w:val="decimal"/>
       <w:lvlText w:val="%4."/>
@@ -830,7 +1275,7 @@
         <w:ind w:left="1760" w:hanging="440"/>
       </w:pPr>
     </w:lvl>
-    <w:lvl w:ilvl="4" w:tentative="0">
+    <w:lvl w:ilvl="4">
       <w:start w:val="1"/>
       <w:numFmt w:val="lowerLetter"/>
       <w:lvlText w:val="%5)"/>
@@ -839,7 +1284,7 @@
         <w:ind w:left="2200" w:hanging="440"/>
       </w:pPr>
     </w:lvl>
-    <w:lvl w:ilvl="5" w:tentative="0">
+    <w:lvl w:ilvl="5">
       <w:start w:val="1"/>
       <w:numFmt w:val="lowerRoman"/>
       <w:lvlText w:val="%6."/>
@@ -848,7 +1293,7 @@
         <w:ind w:left="2640" w:hanging="440"/>
       </w:pPr>
     </w:lvl>
-    <w:lvl w:ilvl="6" w:tentative="0">
+    <w:lvl w:ilvl="6">
       <w:start w:val="1"/>
       <w:numFmt w:val="decimal"/>
       <w:lvlText w:val="%7."/>
@@ -857,7 +1302,7 @@
         <w:ind w:left="3080" w:hanging="440"/>
       </w:pPr>
     </w:lvl>
-    <w:lvl w:ilvl="7" w:tentative="0">
+    <w:lvl w:ilvl="7">
       <w:start w:val="1"/>
       <w:numFmt w:val="lowerLetter"/>
       <w:lvlText w:val="%8)"/>
@@ -866,7 +1311,7 @@
         <w:ind w:left="3520" w:hanging="440"/>
       </w:pPr>
     </w:lvl>
-    <w:lvl w:ilvl="8" w:tentative="0">
+    <w:lvl w:ilvl="8">
       <w:start w:val="1"/>
       <w:numFmt w:val="lowerRoman"/>
       <w:lvlText w:val="%9."/>
@@ -876,302 +1321,427 @@
       </w:pPr>
     </w:lvl>
   </w:abstractNum>
-  <w:num w:numId="1">
+  <w:num w:numId="1" w16cid:durableId="1861578645">
     <w:abstractNumId w:val="0"/>
   </w:num>
 </w:numbering>
 </file>
 
 <file path=word/styles.xml><?xml version="1.0" encoding="utf-8"?>
-<w:styles xmlns:mc="http://schemas.openxmlformats.org/markup-compatibility/2006" xmlns:o="urn:schemas-microsoft-com:office:office" xmlns:r="http://schemas.openxmlformats.org/officeDocument/2006/relationships" xmlns:m="http://schemas.openxmlformats.org/officeDocument/2006/math" xmlns:v="urn:schemas-microsoft-com:vml" xmlns:w="http://schemas.openxmlformats.org/wordprocessingml/2006/main" xmlns:w14="http://schemas.microsoft.com/office/word/2010/wordml" xmlns:w10="urn:schemas-microsoft-com:office:word" xmlns:sl="http://schemas.openxmlformats.org/schemaLibrary/2006/main" xmlns:wpsCustomData="http://www.wps.cn/officeDocument/2013/wpsCustomData" mc:Ignorable="w14">
+<w:styles xmlns:mc="http://schemas.openxmlformats.org/markup-compatibility/2006" xmlns:r="http://schemas.openxmlformats.org/officeDocument/2006/relationships" xmlns:w="http://schemas.openxmlformats.org/wordprocessingml/2006/main" xmlns:w14="http://schemas.microsoft.com/office/word/2010/wordml" xmlns:w15="http://schemas.microsoft.com/office/word/2012/wordml" xmlns:w16cex="http://schemas.microsoft.com/office/word/2018/wordml/cex" xmlns:w16cid="http://schemas.microsoft.com/office/word/2016/wordml/cid" xmlns:w16="http://schemas.microsoft.com/office/word/2018/wordml" xmlns:w16sdtdh="http://schemas.microsoft.com/office/word/2020/wordml/sdtdatahash" xmlns:w16se="http://schemas.microsoft.com/office/word/2015/wordml/symex" mc:Ignorable="w14 w15 w16se w16cid w16 w16cex w16sdtdh">
   <w:docDefaults>
     <w:rPrDefault>
       <w:rPr>
-        <w:rFonts w:asciiTheme="minorHAnsi" w:hAnsiTheme="minorHAnsi" w:eastAsiaTheme="minorEastAsia" w:cstheme="minorBidi"/>
+        <w:rFonts w:asciiTheme="minorHAnsi" w:eastAsiaTheme="minorEastAsia" w:hAnsiTheme="minorHAnsi" w:cstheme="minorBidi"/>
+        <w:lang w:val="en-US" w:eastAsia="zh-CN" w:bidi="ar-SA"/>
       </w:rPr>
     </w:rPrDefault>
     <w:pPrDefault/>
   </w:docDefaults>
-  <w:latentStyles w:count="260" w:defQFormat="0" w:defUnhideWhenUsed="1" w:defSemiHidden="1" w:defUIPriority="99" w:defLockedState="0">
-    <w:lsdException w:qFormat="1" w:unhideWhenUsed="0" w:uiPriority="0" w:semiHidden="0" w:name="Normal"/>
-    <w:lsdException w:qFormat="1" w:unhideWhenUsed="0" w:uiPriority="9" w:semiHidden="0" w:name="heading 1"/>
-    <w:lsdException w:qFormat="1" w:uiPriority="9" w:name="heading 2"/>
-    <w:lsdException w:qFormat="1" w:uiPriority="9" w:name="heading 3"/>
-    <w:lsdException w:qFormat="1" w:uiPriority="9" w:name="heading 4"/>
-    <w:lsdException w:qFormat="1" w:uiPriority="9" w:name="heading 5"/>
-    <w:lsdException w:qFormat="1" w:uiPriority="9" w:name="heading 6"/>
-    <w:lsdException w:qFormat="1" w:uiPriority="9" w:name="heading 7"/>
-    <w:lsdException w:qFormat="1" w:uiPriority="9" w:name="heading 8"/>
-    <w:lsdException w:qFormat="1" w:uiPriority="9" w:name="heading 9"/>
-    <w:lsdException w:uiPriority="99" w:name="index 1"/>
-    <w:lsdException w:uiPriority="99" w:name="index 2"/>
-    <w:lsdException w:uiPriority="99" w:name="index 3"/>
-    <w:lsdException w:uiPriority="99" w:name="index 4"/>
-    <w:lsdException w:uiPriority="99" w:name="index 5"/>
-    <w:lsdException w:uiPriority="99" w:name="index 6"/>
-    <w:lsdException w:uiPriority="99" w:name="index 7"/>
-    <w:lsdException w:uiPriority="99" w:name="index 8"/>
-    <w:lsdException w:uiPriority="99" w:name="index 9"/>
-    <w:lsdException w:uiPriority="39" w:name="toc 1"/>
-    <w:lsdException w:uiPriority="39" w:name="toc 2"/>
-    <w:lsdException w:uiPriority="39" w:name="toc 3"/>
-    <w:lsdException w:uiPriority="39" w:name="toc 4"/>
-    <w:lsdException w:uiPriority="39" w:name="toc 5"/>
-    <w:lsdException w:uiPriority="39" w:name="toc 6"/>
-    <w:lsdException w:uiPriority="39" w:name="toc 7"/>
-    <w:lsdException w:uiPriority="39" w:name="toc 8"/>
-    <w:lsdException w:uiPriority="39" w:name="toc 9"/>
-    <w:lsdException w:uiPriority="99" w:name="Normal Indent"/>
-    <w:lsdException w:uiPriority="99" w:name="footnote text"/>
-    <w:lsdException w:uiPriority="99" w:name="annotation text"/>
-    <w:lsdException w:uiPriority="99" w:name="header"/>
-    <w:lsdException w:uiPriority="99" w:name="footer"/>
-    <w:lsdException w:uiPriority="99" w:name="index heading"/>
-    <w:lsdException w:qFormat="1" w:uiPriority="35" w:name="caption"/>
-    <w:lsdException w:uiPriority="99" w:name="table of figures"/>
-    <w:lsdException w:uiPriority="99" w:name="envelope address"/>
-    <w:lsdException w:uiPriority="99" w:name="envelope return"/>
-    <w:lsdException w:uiPriority="99" w:name="footnote reference"/>
-    <w:lsdException w:uiPriority="99" w:name="annotation reference"/>
-    <w:lsdException w:uiPriority="99" w:name="line number"/>
-    <w:lsdException w:uiPriority="99" w:name="page number"/>
-    <w:lsdException w:uiPriority="99" w:name="endnote reference"/>
-    <w:lsdException w:uiPriority="99" w:name="endnote text"/>
-    <w:lsdException w:uiPriority="99" w:name="table of authorities"/>
-    <w:lsdException w:uiPriority="99" w:name="macro"/>
-    <w:lsdException w:uiPriority="99" w:name="toa heading"/>
-    <w:lsdException w:uiPriority="99" w:name="List"/>
-    <w:lsdException w:uiPriority="99" w:name="List Bullet"/>
-    <w:lsdException w:uiPriority="99" w:name="List Number"/>
-    <w:lsdException w:uiPriority="99" w:name="List 2"/>
-    <w:lsdException w:uiPriority="99" w:name="List 3"/>
-    <w:lsdException w:uiPriority="99" w:name="List 4"/>
-    <w:lsdException w:uiPriority="99" w:name="List 5"/>
-    <w:lsdException w:uiPriority="99" w:name="List Bullet 2"/>
-    <w:lsdException w:uiPriority="99" w:name="List Bullet 3"/>
-    <w:lsdException w:uiPriority="99" w:name="List Bullet 4"/>
-    <w:lsdException w:uiPriority="99" w:name="List Bullet 5"/>
-    <w:lsdException w:uiPriority="99" w:name="List Number 2"/>
-    <w:lsdException w:uiPriority="99" w:name="List Number 3"/>
-    <w:lsdException w:uiPriority="99" w:name="List Number 4"/>
-    <w:lsdException w:uiPriority="99" w:name="List Number 5"/>
-    <w:lsdException w:qFormat="1" w:unhideWhenUsed="0" w:uiPriority="10" w:semiHidden="0" w:name="Title"/>
-    <w:lsdException w:uiPriority="99" w:name="Closing"/>
-    <w:lsdException w:uiPriority="99" w:name="Signature"/>
-    <w:lsdException w:qFormat="1" w:uiPriority="1" w:name="Default Paragraph Font"/>
-    <w:lsdException w:uiPriority="99" w:name="Body Text"/>
-    <w:lsdException w:uiPriority="99" w:name="Body Text Indent"/>
-    <w:lsdException w:uiPriority="99" w:name="List Continue"/>
-    <w:lsdException w:uiPriority="99" w:name="List Continue 2"/>
-    <w:lsdException w:uiPriority="99" w:name="List Continue 3"/>
-    <w:lsdException w:uiPriority="99" w:name="List Continue 4"/>
-    <w:lsdException w:uiPriority="99" w:name="List Continue 5"/>
-    <w:lsdException w:uiPriority="99" w:name="Message Header"/>
-    <w:lsdException w:qFormat="1" w:unhideWhenUsed="0" w:uiPriority="11" w:semiHidden="0" w:name="Subtitle"/>
-    <w:lsdException w:uiPriority="99" w:name="Salutation"/>
-    <w:lsdException w:uiPriority="99" w:name="Date"/>
-    <w:lsdException w:uiPriority="99" w:name="Body Text First Indent"/>
-    <w:lsdException w:uiPriority="99" w:name="Body Text First Indent 2"/>
-    <w:lsdException w:uiPriority="99" w:name="Note Heading"/>
-    <w:lsdException w:uiPriority="99" w:name="Body Text 2"/>
-    <w:lsdException w:uiPriority="99" w:name="Body Text 3"/>
-    <w:lsdException w:uiPriority="99" w:name="Body Text Indent 2"/>
-    <w:lsdException w:uiPriority="99" w:name="Body Text Indent 3"/>
-    <w:lsdException w:uiPriority="99" w:name="Block Text"/>
-    <w:lsdException w:uiPriority="99" w:name="Hyperlink"/>
-    <w:lsdException w:uiPriority="99" w:name="FollowedHyperlink"/>
-    <w:lsdException w:qFormat="1" w:unhideWhenUsed="0" w:uiPriority="22" w:semiHidden="0" w:name="Strong"/>
-    <w:lsdException w:qFormat="1" w:unhideWhenUsed="0" w:uiPriority="20" w:semiHidden="0" w:name="Emphasis"/>
-    <w:lsdException w:uiPriority="99" w:name="Document Map"/>
-    <w:lsdException w:uiPriority="99" w:name="Plain Text"/>
-    <w:lsdException w:uiPriority="99" w:name="E-mail Signature"/>
-    <w:lsdException w:uiPriority="99" w:name="Normal (Web)"/>
-    <w:lsdException w:uiPriority="99" w:name="HTML Acronym"/>
-    <w:lsdException w:uiPriority="99" w:name="HTML Address"/>
-    <w:lsdException w:uiPriority="99" w:name="HTML Cite"/>
-    <w:lsdException w:uiPriority="99" w:name="HTML Code"/>
-    <w:lsdException w:uiPriority="99" w:name="HTML Definition"/>
-    <w:lsdException w:uiPriority="99" w:name="HTML Keyboard"/>
-    <w:lsdException w:uiPriority="99" w:name="HTML Preformatted"/>
-    <w:lsdException w:uiPriority="99" w:name="HTML Sample"/>
-    <w:lsdException w:uiPriority="99" w:name="HTML Typewriter"/>
-    <w:lsdException w:uiPriority="99" w:name="HTML Variable"/>
-    <w:lsdException w:uiPriority="99" w:name="Normal Table"/>
-    <w:lsdException w:uiPriority="99" w:name="annotation subject"/>
-    <w:lsdException w:uiPriority="99" w:name="Table Simple 1"/>
-    <w:lsdException w:uiPriority="99" w:name="Table Simple 2"/>
-    <w:lsdException w:uiPriority="99" w:name="Table Simple 3"/>
-    <w:lsdException w:uiPriority="99" w:name="Table Classic 1"/>
-    <w:lsdException w:uiPriority="99" w:name="Table Classic 2"/>
-    <w:lsdException w:uiPriority="99" w:name="Table Classic 3"/>
-    <w:lsdException w:uiPriority="99" w:name="Table Classic 4"/>
-    <w:lsdException w:uiPriority="99" w:name="Table Colorful 1"/>
-    <w:lsdException w:uiPriority="99" w:name="Table Colorful 2"/>
-    <w:lsdException w:uiPriority="99" w:name="Table Colorful 3"/>
-    <w:lsdException w:uiPriority="99" w:name="Table Columns 1"/>
-    <w:lsdException w:uiPriority="99" w:name="Table Columns 2"/>
-    <w:lsdException w:uiPriority="99" w:name="Table Columns 3"/>
-    <w:lsdException w:uiPriority="99" w:name="Table Columns 4"/>
-    <w:lsdException w:uiPriority="99" w:name="Table Columns 5"/>
-    <w:lsdException w:uiPriority="99" w:name="Table Grid 1"/>
-    <w:lsdException w:uiPriority="99" w:name="Table Grid 2"/>
-    <w:lsdException w:uiPriority="99" w:name="Table Grid 3"/>
-    <w:lsdException w:uiPriority="99" w:name="Table Grid 4"/>
-    <w:lsdException w:uiPriority="99" w:name="Table Grid 5"/>
-    <w:lsdException w:uiPriority="99" w:name="Table Grid 6"/>
-    <w:lsdException w:uiPriority="99" w:name="Table Grid 7"/>
-    <w:lsdException w:uiPriority="99" w:name="Table Grid 8"/>
-    <w:lsdException w:uiPriority="99" w:name="Table List 1"/>
-    <w:lsdException w:uiPriority="99" w:name="Table List 2"/>
-    <w:lsdException w:uiPriority="99" w:name="Table List 3"/>
-    <w:lsdException w:uiPriority="99" w:name="Table List 4"/>
-    <w:lsdException w:uiPriority="99" w:name="Table List 5"/>
-    <w:lsdException w:uiPriority="99" w:name="Table List 6"/>
-    <w:lsdException w:uiPriority="99" w:name="Table List 7"/>
-    <w:lsdException w:uiPriority="99" w:name="Table List 8"/>
-    <w:lsdException w:uiPriority="99" w:name="Table 3D effects 1"/>
-    <w:lsdException w:uiPriority="99" w:name="Table 3D effects 2"/>
-    <w:lsdException w:uiPriority="99" w:name="Table 3D effects 3"/>
-    <w:lsdException w:uiPriority="99" w:name="Table Contemporary"/>
-    <w:lsdException w:uiPriority="99" w:name="Table Elegant"/>
-    <w:lsdException w:uiPriority="99" w:name="Table Professional"/>
-    <w:lsdException w:uiPriority="99" w:name="Table Subtle 1"/>
-    <w:lsdException w:uiPriority="99" w:name="Table Subtle 2"/>
-    <w:lsdException w:uiPriority="99" w:name="Table Web 1"/>
-    <w:lsdException w:uiPriority="99" w:name="Table Web 2"/>
-    <w:lsdException w:uiPriority="99" w:name="Table Web 3"/>
-    <w:lsdException w:uiPriority="99" w:name="Balloon Text"/>
-    <w:lsdException w:unhideWhenUsed="0" w:uiPriority="39" w:semiHidden="0" w:name="Table Grid"/>
-    <w:lsdException w:uiPriority="99" w:name="Table Theme"/>
-    <w:lsdException w:unhideWhenUsed="0" w:uiPriority="60" w:semiHidden="0" w:name="Light Shading"/>
-    <w:lsdException w:unhideWhenUsed="0" w:uiPriority="61" w:semiHidden="0" w:name="Light List"/>
-    <w:lsdException w:unhideWhenUsed="0" w:uiPriority="62" w:semiHidden="0" w:name="Light Grid"/>
-    <w:lsdException w:unhideWhenUsed="0" w:uiPriority="63" w:semiHidden="0" w:name="Medium Shading 1"/>
-    <w:lsdException w:unhideWhenUsed="0" w:uiPriority="64" w:semiHidden="0" w:name="Medium Shading 2"/>
-    <w:lsdException w:unhideWhenUsed="0" w:uiPriority="65" w:semiHidden="0" w:name="Medium List 1"/>
-    <w:lsdException w:unhideWhenUsed="0" w:uiPriority="66" w:semiHidden="0" w:name="Medium List 2"/>
-    <w:lsdException w:unhideWhenUsed="0" w:uiPriority="67" w:semiHidden="0" w:name="Medium Grid 1"/>
-    <w:lsdException w:unhideWhenUsed="0" w:uiPriority="68" w:semiHidden="0" w:name="Medium Grid 2"/>
-    <w:lsdException w:unhideWhenUsed="0" w:uiPriority="69" w:semiHidden="0" w:name="Medium Grid 3"/>
-    <w:lsdException w:unhideWhenUsed="0" w:uiPriority="70" w:semiHidden="0" w:name="Dark List"/>
-    <w:lsdException w:unhideWhenUsed="0" w:uiPriority="71" w:semiHidden="0" w:name="Colorful Shading"/>
-    <w:lsdException w:unhideWhenUsed="0" w:uiPriority="72" w:semiHidden="0" w:name="Colorful List"/>
-    <w:lsdException w:unhideWhenUsed="0" w:uiPriority="73" w:semiHidden="0" w:name="Colorful Grid"/>
-    <w:lsdException w:unhideWhenUsed="0" w:uiPriority="60" w:semiHidden="0" w:name="Light Shading Accent 1"/>
-    <w:lsdException w:unhideWhenUsed="0" w:uiPriority="61" w:semiHidden="0" w:name="Light List Accent 1"/>
-    <w:lsdException w:unhideWhenUsed="0" w:uiPriority="62" w:semiHidden="0" w:name="Light Grid Accent 1"/>
-    <w:lsdException w:unhideWhenUsed="0" w:uiPriority="63" w:semiHidden="0" w:name="Medium Shading 1 Accent 1"/>
-    <w:lsdException w:unhideWhenUsed="0" w:uiPriority="64" w:semiHidden="0" w:name="Medium Shading 2 Accent 1"/>
-    <w:lsdException w:unhideWhenUsed="0" w:uiPriority="65" w:semiHidden="0" w:name="Medium List 1 Accent 1"/>
-    <w:lsdException w:qFormat="1" w:unhideWhenUsed="0" w:uiPriority="34" w:semiHidden="0" w:name="List Paragraph"/>
-    <w:lsdException w:unhideWhenUsed="0" w:uiPriority="66" w:semiHidden="0" w:name="Medium List 2 Accent 1"/>
-    <w:lsdException w:unhideWhenUsed="0" w:uiPriority="67" w:semiHidden="0" w:name="Medium Grid 1 Accent 1"/>
-    <w:lsdException w:unhideWhenUsed="0" w:uiPriority="68" w:semiHidden="0" w:name="Medium Grid 2 Accent 1"/>
-    <w:lsdException w:unhideWhenUsed="0" w:uiPriority="69" w:semiHidden="0" w:name="Medium Grid 3 Accent 1"/>
-    <w:lsdException w:unhideWhenUsed="0" w:uiPriority="70" w:semiHidden="0" w:name="Dark List Accent 1"/>
-    <w:lsdException w:unhideWhenUsed="0" w:uiPriority="71" w:semiHidden="0" w:name="Colorful Shading Accent 1"/>
-    <w:lsdException w:unhideWhenUsed="0" w:uiPriority="72" w:semiHidden="0" w:name="Colorful List Accent 1"/>
-    <w:lsdException w:unhideWhenUsed="0" w:uiPriority="73" w:semiHidden="0" w:name="Colorful Grid Accent 1"/>
-    <w:lsdException w:unhideWhenUsed="0" w:uiPriority="60" w:semiHidden="0" w:name="Light Shading Accent 2"/>
-    <w:lsdException w:unhideWhenUsed="0" w:uiPriority="61" w:semiHidden="0" w:name="Light List Accent 2"/>
-    <w:lsdException w:unhideWhenUsed="0" w:uiPriority="62" w:semiHidden="0" w:name="Light Grid Accent 2"/>
-    <w:lsdException w:unhideWhenUsed="0" w:uiPriority="63" w:semiHidden="0" w:name="Medium Shading 1 Accent 2"/>
-    <w:lsdException w:unhideWhenUsed="0" w:uiPriority="64" w:semiHidden="0" w:name="Medium Shading 2 Accent 2"/>
-    <w:lsdException w:unhideWhenUsed="0" w:uiPriority="65" w:semiHidden="0" w:name="Medium List 1 Accent 2"/>
-    <w:lsdException w:unhideWhenUsed="0" w:uiPriority="66" w:semiHidden="0" w:name="Medium List 2 Accent 2"/>
-    <w:lsdException w:unhideWhenUsed="0" w:uiPriority="67" w:semiHidden="0" w:name="Medium Grid 1 Accent 2"/>
-    <w:lsdException w:unhideWhenUsed="0" w:uiPriority="68" w:semiHidden="0" w:name="Medium Grid 2 Accent 2"/>
-    <w:lsdException w:unhideWhenUsed="0" w:uiPriority="69" w:semiHidden="0" w:name="Medium Grid 3 Accent 2"/>
-    <w:lsdException w:unhideWhenUsed="0" w:uiPriority="70" w:semiHidden="0" w:name="Dark List Accent 2"/>
-    <w:lsdException w:unhideWhenUsed="0" w:uiPriority="71" w:semiHidden="0" w:name="Colorful Shading Accent 2"/>
-    <w:lsdException w:unhideWhenUsed="0" w:uiPriority="72" w:semiHidden="0" w:name="Colorful List Accent 2"/>
-    <w:lsdException w:unhideWhenUsed="0" w:uiPriority="73" w:semiHidden="0" w:name="Colorful Grid Accent 2"/>
-    <w:lsdException w:unhideWhenUsed="0" w:uiPriority="60" w:semiHidden="0" w:name="Light Shading Accent 3"/>
-    <w:lsdException w:unhideWhenUsed="0" w:uiPriority="61" w:semiHidden="0" w:name="Light List Accent 3"/>
-    <w:lsdException w:unhideWhenUsed="0" w:uiPriority="62" w:semiHidden="0" w:name="Light Grid Accent 3"/>
-    <w:lsdException w:unhideWhenUsed="0" w:uiPriority="63" w:semiHidden="0" w:name="Medium Shading 1 Accent 3"/>
-    <w:lsdException w:unhideWhenUsed="0" w:uiPriority="64" w:semiHidden="0" w:name="Medium Shading 2 Accent 3"/>
-    <w:lsdException w:unhideWhenUsed="0" w:uiPriority="65" w:semiHidden="0" w:name="Medium List 1 Accent 3"/>
-    <w:lsdException w:unhideWhenUsed="0" w:uiPriority="66" w:semiHidden="0" w:name="Medium List 2 Accent 3"/>
-    <w:lsdException w:unhideWhenUsed="0" w:uiPriority="67" w:semiHidden="0" w:name="Medium Grid 1 Accent 3"/>
-    <w:lsdException w:unhideWhenUsed="0" w:uiPriority="68" w:semiHidden="0" w:name="Medium Grid 2 Accent 3"/>
-    <w:lsdException w:unhideWhenUsed="0" w:uiPriority="69" w:semiHidden="0" w:name="Medium Grid 3 Accent 3"/>
-    <w:lsdException w:unhideWhenUsed="0" w:uiPriority="70" w:semiHidden="0" w:name="Dark List Accent 3"/>
-    <w:lsdException w:unhideWhenUsed="0" w:uiPriority="71" w:semiHidden="0" w:name="Colorful Shading Accent 3"/>
-    <w:lsdException w:unhideWhenUsed="0" w:uiPriority="72" w:semiHidden="0" w:name="Colorful List Accent 3"/>
-    <w:lsdException w:unhideWhenUsed="0" w:uiPriority="73" w:semiHidden="0" w:name="Colorful Grid Accent 3"/>
-    <w:lsdException w:unhideWhenUsed="0" w:uiPriority="60" w:semiHidden="0" w:name="Light Shading Accent 4"/>
-    <w:lsdException w:unhideWhenUsed="0" w:uiPriority="61" w:semiHidden="0" w:name="Light List Accent 4"/>
-    <w:lsdException w:unhideWhenUsed="0" w:uiPriority="62" w:semiHidden="0" w:name="Light Grid Accent 4"/>
-    <w:lsdException w:unhideWhenUsed="0" w:uiPriority="63" w:semiHidden="0" w:name="Medium Shading 1 Accent 4"/>
-    <w:lsdException w:unhideWhenUsed="0" w:uiPriority="64" w:semiHidden="0" w:name="Medium Shading 2 Accent 4"/>
-    <w:lsdException w:unhideWhenUsed="0" w:uiPriority="65" w:semiHidden="0" w:name="Medium List 1 Accent 4"/>
-    <w:lsdException w:unhideWhenUsed="0" w:uiPriority="66" w:semiHidden="0" w:name="Medium List 2 Accent 4"/>
-    <w:lsdException w:unhideWhenUsed="0" w:uiPriority="67" w:semiHidden="0" w:name="Medium Grid 1 Accent 4"/>
-    <w:lsdException w:unhideWhenUsed="0" w:uiPriority="68" w:semiHidden="0" w:name="Medium Grid 2 Accent 4"/>
-    <w:lsdException w:unhideWhenUsed="0" w:uiPriority="69" w:semiHidden="0" w:name="Medium Grid 3 Accent 4"/>
-    <w:lsdException w:unhideWhenUsed="0" w:uiPriority="70" w:semiHidden="0" w:name="Dark List Accent 4"/>
-    <w:lsdException w:unhideWhenUsed="0" w:uiPriority="71" w:semiHidden="0" w:name="Colorful Shading Accent 4"/>
-    <w:lsdException w:unhideWhenUsed="0" w:uiPriority="72" w:semiHidden="0" w:name="Colorful List Accent 4"/>
-    <w:lsdException w:unhideWhenUsed="0" w:uiPriority="73" w:semiHidden="0" w:name="Colorful Grid Accent 4"/>
-    <w:lsdException w:unhideWhenUsed="0" w:uiPriority="60" w:semiHidden="0" w:name="Light Shading Accent 5"/>
-    <w:lsdException w:unhideWhenUsed="0" w:uiPriority="61" w:semiHidden="0" w:name="Light List Accent 5"/>
-    <w:lsdException w:unhideWhenUsed="0" w:uiPriority="62" w:semiHidden="0" w:name="Light Grid Accent 5"/>
-    <w:lsdException w:unhideWhenUsed="0" w:uiPriority="63" w:semiHidden="0" w:name="Medium Shading 1 Accent 5"/>
-    <w:lsdException w:unhideWhenUsed="0" w:uiPriority="64" w:semiHidden="0" w:name="Medium Shading 2 Accent 5"/>
-    <w:lsdException w:unhideWhenUsed="0" w:uiPriority="65" w:semiHidden="0" w:name="Medium List 1 Accent 5"/>
-    <w:lsdException w:unhideWhenUsed="0" w:uiPriority="66" w:semiHidden="0" w:name="Medium List 2 Accent 5"/>
-    <w:lsdException w:unhideWhenUsed="0" w:uiPriority="67" w:semiHidden="0" w:name="Medium Grid 1 Accent 5"/>
-    <w:lsdException w:unhideWhenUsed="0" w:uiPriority="68" w:semiHidden="0" w:name="Medium Grid 2 Accent 5"/>
-    <w:lsdException w:unhideWhenUsed="0" w:uiPriority="69" w:semiHidden="0" w:name="Medium Grid 3 Accent 5"/>
-    <w:lsdException w:unhideWhenUsed="0" w:uiPriority="70" w:semiHidden="0" w:name="Dark List Accent 5"/>
-    <w:lsdException w:unhideWhenUsed="0" w:uiPriority="71" w:semiHidden="0" w:name="Colorful Shading Accent 5"/>
-    <w:lsdException w:unhideWhenUsed="0" w:uiPriority="72" w:semiHidden="0" w:name="Colorful List Accent 5"/>
-    <w:lsdException w:unhideWhenUsed="0" w:uiPriority="73" w:semiHidden="0" w:name="Colorful Grid Accent 5"/>
-    <w:lsdException w:unhideWhenUsed="0" w:uiPriority="60" w:semiHidden="0" w:name="Light Shading Accent 6"/>
-    <w:lsdException w:unhideWhenUsed="0" w:uiPriority="61" w:semiHidden="0" w:name="Light List Accent 6"/>
-    <w:lsdException w:unhideWhenUsed="0" w:uiPriority="62" w:semiHidden="0" w:name="Light Grid Accent 6"/>
-    <w:lsdException w:unhideWhenUsed="0" w:uiPriority="63" w:semiHidden="0" w:name="Medium Shading 1 Accent 6"/>
-    <w:lsdException w:unhideWhenUsed="0" w:uiPriority="64" w:semiHidden="0" w:name="Medium Shading 2 Accent 6"/>
-    <w:lsdException w:unhideWhenUsed="0" w:uiPriority="65" w:semiHidden="0" w:name="Medium List 1 Accent 6"/>
-    <w:lsdException w:unhideWhenUsed="0" w:uiPriority="66" w:semiHidden="0" w:name="Medium List 2 Accent 6"/>
-    <w:lsdException w:unhideWhenUsed="0" w:uiPriority="67" w:semiHidden="0" w:name="Medium Grid 1 Accent 6"/>
-    <w:lsdException w:unhideWhenUsed="0" w:uiPriority="68" w:semiHidden="0" w:name="Medium Grid 2 Accent 6"/>
-    <w:lsdException w:unhideWhenUsed="0" w:uiPriority="69" w:semiHidden="0" w:name="Medium Grid 3 Accent 6"/>
-    <w:lsdException w:unhideWhenUsed="0" w:uiPriority="70" w:semiHidden="0" w:name="Dark List Accent 6"/>
-    <w:lsdException w:unhideWhenUsed="0" w:uiPriority="71" w:semiHidden="0" w:name="Colorful Shading Accent 6"/>
-    <w:lsdException w:unhideWhenUsed="0" w:uiPriority="72" w:semiHidden="0" w:name="Colorful List Accent 6"/>
-    <w:lsdException w:unhideWhenUsed="0" w:uiPriority="73" w:semiHidden="0" w:name="Colorful Grid Accent 6"/>
+  <w:latentStyles w:defLockedState="0" w:defUIPriority="99" w:defSemiHidden="0" w:defUnhideWhenUsed="0" w:defQFormat="0" w:count="376">
+    <w:lsdException w:name="Normal" w:uiPriority="0" w:qFormat="1"/>
+    <w:lsdException w:name="heading 1" w:uiPriority="9" w:qFormat="1"/>
+    <w:lsdException w:name="heading 2" w:semiHidden="1" w:uiPriority="9" w:unhideWhenUsed="1" w:qFormat="1"/>
+    <w:lsdException w:name="heading 3" w:semiHidden="1" w:uiPriority="9" w:unhideWhenUsed="1" w:qFormat="1"/>
+    <w:lsdException w:name="heading 4" w:semiHidden="1" w:uiPriority="9" w:unhideWhenUsed="1" w:qFormat="1"/>
+    <w:lsdException w:name="heading 5" w:semiHidden="1" w:uiPriority="9" w:unhideWhenUsed="1" w:qFormat="1"/>
+    <w:lsdException w:name="heading 6" w:semiHidden="1" w:uiPriority="9" w:unhideWhenUsed="1" w:qFormat="1"/>
+    <w:lsdException w:name="heading 7" w:semiHidden="1" w:uiPriority="9" w:unhideWhenUsed="1" w:qFormat="1"/>
+    <w:lsdException w:name="heading 8" w:semiHidden="1" w:uiPriority="9" w:unhideWhenUsed="1" w:qFormat="1"/>
+    <w:lsdException w:name="heading 9" w:semiHidden="1" w:uiPriority="9" w:unhideWhenUsed="1" w:qFormat="1"/>
+    <w:lsdException w:name="index 1" w:semiHidden="1" w:unhideWhenUsed="1"/>
+    <w:lsdException w:name="index 2" w:semiHidden="1" w:unhideWhenUsed="1"/>
+    <w:lsdException w:name="index 3" w:semiHidden="1" w:unhideWhenUsed="1"/>
+    <w:lsdException w:name="index 4" w:semiHidden="1" w:unhideWhenUsed="1"/>
+    <w:lsdException w:name="index 5" w:semiHidden="1" w:unhideWhenUsed="1"/>
+    <w:lsdException w:name="index 6" w:semiHidden="1" w:unhideWhenUsed="1"/>
+    <w:lsdException w:name="index 7" w:semiHidden="1" w:unhideWhenUsed="1"/>
+    <w:lsdException w:name="index 8" w:semiHidden="1" w:unhideWhenUsed="1"/>
+    <w:lsdException w:name="index 9" w:semiHidden="1" w:unhideWhenUsed="1"/>
+    <w:lsdException w:name="toc 1" w:semiHidden="1" w:uiPriority="39" w:unhideWhenUsed="1"/>
+    <w:lsdException w:name="toc 2" w:semiHidden="1" w:uiPriority="39" w:unhideWhenUsed="1"/>
+    <w:lsdException w:name="toc 3" w:semiHidden="1" w:uiPriority="39" w:unhideWhenUsed="1"/>
+    <w:lsdException w:name="toc 4" w:semiHidden="1" w:uiPriority="39" w:unhideWhenUsed="1"/>
+    <w:lsdException w:name="toc 5" w:semiHidden="1" w:uiPriority="39" w:unhideWhenUsed="1"/>
+    <w:lsdException w:name="toc 6" w:semiHidden="1" w:uiPriority="39" w:unhideWhenUsed="1"/>
+    <w:lsdException w:name="toc 7" w:semiHidden="1" w:uiPriority="39" w:unhideWhenUsed="1"/>
+    <w:lsdException w:name="toc 8" w:semiHidden="1" w:uiPriority="39" w:unhideWhenUsed="1"/>
+    <w:lsdException w:name="toc 9" w:semiHidden="1" w:uiPriority="39" w:unhideWhenUsed="1"/>
+    <w:lsdException w:name="Normal Indent" w:semiHidden="1" w:unhideWhenUsed="1"/>
+    <w:lsdException w:name="footnote text" w:semiHidden="1" w:unhideWhenUsed="1"/>
+    <w:lsdException w:name="annotation text" w:semiHidden="1" w:unhideWhenUsed="1"/>
+    <w:lsdException w:name="header" w:semiHidden="1" w:unhideWhenUsed="1"/>
+    <w:lsdException w:name="footer" w:semiHidden="1" w:unhideWhenUsed="1"/>
+    <w:lsdException w:name="index heading" w:semiHidden="1" w:unhideWhenUsed="1"/>
+    <w:lsdException w:name="caption" w:semiHidden="1" w:uiPriority="35" w:unhideWhenUsed="1" w:qFormat="1"/>
+    <w:lsdException w:name="table of figures" w:semiHidden="1" w:unhideWhenUsed="1"/>
+    <w:lsdException w:name="envelope address" w:semiHidden="1" w:unhideWhenUsed="1"/>
+    <w:lsdException w:name="envelope return" w:semiHidden="1" w:unhideWhenUsed="1"/>
+    <w:lsdException w:name="footnote reference" w:semiHidden="1" w:unhideWhenUsed="1"/>
+    <w:lsdException w:name="annotation reference" w:semiHidden="1" w:unhideWhenUsed="1"/>
+    <w:lsdException w:name="line number" w:semiHidden="1" w:unhideWhenUsed="1"/>
+    <w:lsdException w:name="page number" w:semiHidden="1" w:unhideWhenUsed="1"/>
+    <w:lsdException w:name="endnote reference" w:semiHidden="1" w:unhideWhenUsed="1"/>
+    <w:lsdException w:name="endnote text" w:semiHidden="1" w:unhideWhenUsed="1"/>
+    <w:lsdException w:name="table of authorities" w:semiHidden="1" w:unhideWhenUsed="1"/>
+    <w:lsdException w:name="macro" w:semiHidden="1" w:unhideWhenUsed="1"/>
+    <w:lsdException w:name="toa heading" w:semiHidden="1" w:unhideWhenUsed="1"/>
+    <w:lsdException w:name="List" w:semiHidden="1" w:unhideWhenUsed="1"/>
+    <w:lsdException w:name="List Bullet" w:semiHidden="1" w:unhideWhenUsed="1"/>
+    <w:lsdException w:name="List Number" w:semiHidden="1" w:unhideWhenUsed="1"/>
+    <w:lsdException w:name="List 2" w:semiHidden="1" w:unhideWhenUsed="1"/>
+    <w:lsdException w:name="List 3" w:semiHidden="1" w:unhideWhenUsed="1"/>
+    <w:lsdException w:name="List 4" w:semiHidden="1" w:unhideWhenUsed="1"/>
+    <w:lsdException w:name="List 5" w:semiHidden="1" w:unhideWhenUsed="1"/>
+    <w:lsdException w:name="List Bullet 2" w:semiHidden="1" w:unhideWhenUsed="1"/>
+    <w:lsdException w:name="List Bullet 3" w:semiHidden="1" w:unhideWhenUsed="1"/>
+    <w:lsdException w:name="List Bullet 4" w:semiHidden="1" w:unhideWhenUsed="1"/>
+    <w:lsdException w:name="List Bullet 5" w:semiHidden="1" w:unhideWhenUsed="1"/>
+    <w:lsdException w:name="List Number 2" w:semiHidden="1" w:unhideWhenUsed="1"/>
+    <w:lsdException w:name="List Number 3" w:semiHidden="1" w:unhideWhenUsed="1"/>
+    <w:lsdException w:name="List Number 4" w:semiHidden="1" w:unhideWhenUsed="1"/>
+    <w:lsdException w:name="List Number 5" w:semiHidden="1" w:unhideWhenUsed="1"/>
+    <w:lsdException w:name="Title" w:uiPriority="10" w:qFormat="1"/>
+    <w:lsdException w:name="Closing" w:semiHidden="1" w:unhideWhenUsed="1"/>
+    <w:lsdException w:name="Signature" w:semiHidden="1" w:unhideWhenUsed="1"/>
+    <w:lsdException w:name="Default Paragraph Font" w:semiHidden="1" w:uiPriority="1" w:unhideWhenUsed="1" w:qFormat="1"/>
+    <w:lsdException w:name="Body Text" w:semiHidden="1" w:unhideWhenUsed="1"/>
+    <w:lsdException w:name="Body Text Indent" w:semiHidden="1" w:unhideWhenUsed="1"/>
+    <w:lsdException w:name="List Continue" w:semiHidden="1" w:unhideWhenUsed="1"/>
+    <w:lsdException w:name="List Continue 2" w:semiHidden="1" w:unhideWhenUsed="1"/>
+    <w:lsdException w:name="List Continue 3" w:semiHidden="1" w:unhideWhenUsed="1"/>
+    <w:lsdException w:name="List Continue 4" w:semiHidden="1" w:unhideWhenUsed="1"/>
+    <w:lsdException w:name="List Continue 5" w:semiHidden="1" w:unhideWhenUsed="1"/>
+    <w:lsdException w:name="Message Header" w:semiHidden="1" w:unhideWhenUsed="1"/>
+    <w:lsdException w:name="Subtitle" w:uiPriority="11" w:qFormat="1"/>
+    <w:lsdException w:name="Salutation" w:semiHidden="1" w:unhideWhenUsed="1"/>
+    <w:lsdException w:name="Date" w:semiHidden="1" w:unhideWhenUsed="1"/>
+    <w:lsdException w:name="Body Text First Indent" w:semiHidden="1" w:unhideWhenUsed="1"/>
+    <w:lsdException w:name="Body Text First Indent 2" w:semiHidden="1" w:unhideWhenUsed="1"/>
+    <w:lsdException w:name="Note Heading" w:semiHidden="1" w:unhideWhenUsed="1"/>
+    <w:lsdException w:name="Body Text 2" w:semiHidden="1" w:unhideWhenUsed="1"/>
+    <w:lsdException w:name="Body Text 3" w:semiHidden="1" w:unhideWhenUsed="1"/>
+    <w:lsdException w:name="Body Text Indent 2" w:semiHidden="1" w:unhideWhenUsed="1"/>
+    <w:lsdException w:name="Body Text Indent 3" w:semiHidden="1" w:unhideWhenUsed="1"/>
+    <w:lsdException w:name="Block Text" w:semiHidden="1" w:unhideWhenUsed="1"/>
+    <w:lsdException w:name="Hyperlink" w:semiHidden="1" w:unhideWhenUsed="1"/>
+    <w:lsdException w:name="FollowedHyperlink" w:semiHidden="1" w:unhideWhenUsed="1"/>
+    <w:lsdException w:name="Strong" w:uiPriority="22" w:qFormat="1"/>
+    <w:lsdException w:name="Emphasis" w:uiPriority="20" w:qFormat="1"/>
+    <w:lsdException w:name="Document Map" w:semiHidden="1" w:unhideWhenUsed="1"/>
+    <w:lsdException w:name="Plain Text" w:semiHidden="1" w:unhideWhenUsed="1"/>
+    <w:lsdException w:name="E-mail Signature" w:semiHidden="1" w:unhideWhenUsed="1"/>
+    <w:lsdException w:name="HTML Top of Form" w:semiHidden="1" w:unhideWhenUsed="1"/>
+    <w:lsdException w:name="HTML Bottom of Form" w:semiHidden="1" w:unhideWhenUsed="1"/>
+    <w:lsdException w:name="Normal (Web)" w:semiHidden="1" w:unhideWhenUsed="1"/>
+    <w:lsdException w:name="HTML Acronym" w:semiHidden="1" w:unhideWhenUsed="1"/>
+    <w:lsdException w:name="HTML Address" w:semiHidden="1" w:unhideWhenUsed="1"/>
+    <w:lsdException w:name="HTML Cite" w:semiHidden="1" w:unhideWhenUsed="1"/>
+    <w:lsdException w:name="HTML Code" w:semiHidden="1" w:unhideWhenUsed="1"/>
+    <w:lsdException w:name="HTML Definition" w:semiHidden="1" w:unhideWhenUsed="1"/>
+    <w:lsdException w:name="HTML Keyboard" w:semiHidden="1" w:unhideWhenUsed="1"/>
+    <w:lsdException w:name="HTML Preformatted" w:semiHidden="1" w:unhideWhenUsed="1"/>
+    <w:lsdException w:name="HTML Sample" w:semiHidden="1" w:unhideWhenUsed="1"/>
+    <w:lsdException w:name="HTML Typewriter" w:semiHidden="1" w:unhideWhenUsed="1"/>
+    <w:lsdException w:name="HTML Variable" w:semiHidden="1" w:unhideWhenUsed="1"/>
+    <w:lsdException w:name="Normal Table" w:semiHidden="1" w:unhideWhenUsed="1"/>
+    <w:lsdException w:name="annotation subject" w:semiHidden="1" w:unhideWhenUsed="1"/>
+    <w:lsdException w:name="No List" w:semiHidden="1" w:unhideWhenUsed="1"/>
+    <w:lsdException w:name="Outline List 1" w:semiHidden="1" w:unhideWhenUsed="1"/>
+    <w:lsdException w:name="Outline List 2" w:semiHidden="1" w:unhideWhenUsed="1"/>
+    <w:lsdException w:name="Outline List 3" w:semiHidden="1" w:unhideWhenUsed="1"/>
+    <w:lsdException w:name="Table Simple 1" w:semiHidden="1" w:unhideWhenUsed="1"/>
+    <w:lsdException w:name="Table Simple 2" w:semiHidden="1" w:unhideWhenUsed="1"/>
+    <w:lsdException w:name="Table Simple 3" w:semiHidden="1" w:unhideWhenUsed="1"/>
+    <w:lsdException w:name="Table Classic 1" w:semiHidden="1" w:unhideWhenUsed="1"/>
+    <w:lsdException w:name="Table Classic 2" w:semiHidden="1" w:unhideWhenUsed="1"/>
+    <w:lsdException w:name="Table Classic 3" w:semiHidden="1" w:unhideWhenUsed="1"/>
+    <w:lsdException w:name="Table Classic 4" w:semiHidden="1" w:unhideWhenUsed="1"/>
+    <w:lsdException w:name="Table Colorful 1" w:semiHidden="1" w:unhideWhenUsed="1"/>
+    <w:lsdException w:name="Table Colorful 2" w:semiHidden="1" w:unhideWhenUsed="1"/>
+    <w:lsdException w:name="Table Colorful 3" w:semiHidden="1" w:unhideWhenUsed="1"/>
+    <w:lsdException w:name="Table Columns 1" w:semiHidden="1" w:unhideWhenUsed="1"/>
+    <w:lsdException w:name="Table Columns 2" w:semiHidden="1" w:unhideWhenUsed="1"/>
+    <w:lsdException w:name="Table Columns 3" w:semiHidden="1" w:unhideWhenUsed="1"/>
+    <w:lsdException w:name="Table Columns 4" w:semiHidden="1" w:unhideWhenUsed="1"/>
+    <w:lsdException w:name="Table Columns 5" w:semiHidden="1" w:unhideWhenUsed="1"/>
+    <w:lsdException w:name="Table Grid 1" w:semiHidden="1" w:unhideWhenUsed="1"/>
+    <w:lsdException w:name="Table Grid 2" w:semiHidden="1" w:unhideWhenUsed="1"/>
+    <w:lsdException w:name="Table Grid 3" w:semiHidden="1" w:unhideWhenUsed="1"/>
+    <w:lsdException w:name="Table Grid 4" w:semiHidden="1" w:unhideWhenUsed="1"/>
+    <w:lsdException w:name="Table Grid 5" w:semiHidden="1" w:unhideWhenUsed="1"/>
+    <w:lsdException w:name="Table Grid 6" w:semiHidden="1" w:unhideWhenUsed="1"/>
+    <w:lsdException w:name="Table Grid 7" w:semiHidden="1" w:unhideWhenUsed="1"/>
+    <w:lsdException w:name="Table Grid 8" w:semiHidden="1" w:unhideWhenUsed="1"/>
+    <w:lsdException w:name="Table List 1" w:semiHidden="1" w:unhideWhenUsed="1"/>
+    <w:lsdException w:name="Table List 2" w:semiHidden="1" w:unhideWhenUsed="1"/>
+    <w:lsdException w:name="Table List 3" w:semiHidden="1" w:unhideWhenUsed="1"/>
+    <w:lsdException w:name="Table List 4" w:semiHidden="1" w:unhideWhenUsed="1"/>
+    <w:lsdException w:name="Table List 5" w:semiHidden="1" w:unhideWhenUsed="1"/>
+    <w:lsdException w:name="Table List 6" w:semiHidden="1" w:unhideWhenUsed="1"/>
+    <w:lsdException w:name="Table List 7" w:semiHidden="1" w:unhideWhenUsed="1"/>
+    <w:lsdException w:name="Table List 8" w:semiHidden="1" w:unhideWhenUsed="1"/>
+    <w:lsdException w:name="Table 3D effects 1" w:semiHidden="1" w:unhideWhenUsed="1"/>
+    <w:lsdException w:name="Table 3D effects 2" w:semiHidden="1" w:unhideWhenUsed="1"/>
+    <w:lsdException w:name="Table 3D effects 3" w:semiHidden="1" w:unhideWhenUsed="1"/>
+    <w:lsdException w:name="Table Contemporary" w:semiHidden="1" w:unhideWhenUsed="1"/>
+    <w:lsdException w:name="Table Elegant" w:semiHidden="1" w:unhideWhenUsed="1"/>
+    <w:lsdException w:name="Table Professional" w:semiHidden="1" w:unhideWhenUsed="1"/>
+    <w:lsdException w:name="Table Subtle 1" w:semiHidden="1" w:unhideWhenUsed="1"/>
+    <w:lsdException w:name="Table Subtle 2" w:semiHidden="1" w:unhideWhenUsed="1"/>
+    <w:lsdException w:name="Table Web 1" w:semiHidden="1" w:unhideWhenUsed="1"/>
+    <w:lsdException w:name="Table Web 2" w:semiHidden="1" w:unhideWhenUsed="1"/>
+    <w:lsdException w:name="Table Web 3" w:semiHidden="1" w:unhideWhenUsed="1"/>
+    <w:lsdException w:name="Balloon Text" w:semiHidden="1" w:unhideWhenUsed="1"/>
+    <w:lsdException w:name="Table Grid" w:uiPriority="39"/>
+    <w:lsdException w:name="Table Theme" w:semiHidden="1" w:unhideWhenUsed="1"/>
+    <w:lsdException w:name="Placeholder Text" w:semiHidden="1" w:unhideWhenUsed="1"/>
+    <w:lsdException w:name="No Spacing" w:semiHidden="1" w:unhideWhenUsed="1"/>
+    <w:lsdException w:name="Light Shading" w:uiPriority="60"/>
+    <w:lsdException w:name="Light List" w:uiPriority="61"/>
+    <w:lsdException w:name="Light Grid" w:uiPriority="62"/>
+    <w:lsdException w:name="Medium Shading 1" w:uiPriority="63"/>
+    <w:lsdException w:name="Medium Shading 2" w:uiPriority="64"/>
+    <w:lsdException w:name="Medium List 1" w:uiPriority="65"/>
+    <w:lsdException w:name="Medium List 2" w:uiPriority="66"/>
+    <w:lsdException w:name="Medium Grid 1" w:uiPriority="67"/>
+    <w:lsdException w:name="Medium Grid 2" w:uiPriority="68"/>
+    <w:lsdException w:name="Medium Grid 3" w:uiPriority="69"/>
+    <w:lsdException w:name="Dark List" w:uiPriority="70"/>
+    <w:lsdException w:name="Colorful Shading" w:uiPriority="71"/>
+    <w:lsdException w:name="Colorful List" w:uiPriority="72"/>
+    <w:lsdException w:name="Colorful Grid" w:uiPriority="73"/>
+    <w:lsdException w:name="Light Shading Accent 1" w:uiPriority="60"/>
+    <w:lsdException w:name="Light List Accent 1" w:uiPriority="61"/>
+    <w:lsdException w:name="Light Grid Accent 1" w:uiPriority="62"/>
+    <w:lsdException w:name="Medium Shading 1 Accent 1" w:uiPriority="63"/>
+    <w:lsdException w:name="Medium Shading 2 Accent 1" w:uiPriority="64"/>
+    <w:lsdException w:name="Medium List 1 Accent 1" w:uiPriority="65"/>
+    <w:lsdException w:name="Revision" w:semiHidden="1" w:unhideWhenUsed="1"/>
+    <w:lsdException w:name="List Paragraph" w:uiPriority="34" w:qFormat="1"/>
+    <w:lsdException w:name="Quote" w:semiHidden="1" w:unhideWhenUsed="1"/>
+    <w:lsdException w:name="Intense Quote" w:semiHidden="1" w:unhideWhenUsed="1"/>
+    <w:lsdException w:name="Medium List 2 Accent 1" w:uiPriority="66"/>
+    <w:lsdException w:name="Medium Grid 1 Accent 1" w:uiPriority="67"/>
+    <w:lsdException w:name="Medium Grid 2 Accent 1" w:uiPriority="68"/>
+    <w:lsdException w:name="Medium Grid 3 Accent 1" w:uiPriority="69"/>
+    <w:lsdException w:name="Dark List Accent 1" w:uiPriority="70"/>
+    <w:lsdException w:name="Colorful Shading Accent 1" w:uiPriority="71"/>
+    <w:lsdException w:name="Colorful List Accent 1" w:uiPriority="72"/>
+    <w:lsdException w:name="Colorful Grid Accent 1" w:uiPriority="73"/>
+    <w:lsdException w:name="Light Shading Accent 2" w:uiPriority="60"/>
+    <w:lsdException w:name="Light List Accent 2" w:uiPriority="61"/>
+    <w:lsdException w:name="Light Grid Accent 2" w:uiPriority="62"/>
+    <w:lsdException w:name="Medium Shading 1 Accent 2" w:uiPriority="63"/>
+    <w:lsdException w:name="Medium Shading 2 Accent 2" w:uiPriority="64"/>
+    <w:lsdException w:name="Medium List 1 Accent 2" w:uiPriority="65"/>
+    <w:lsdException w:name="Medium List 2 Accent 2" w:uiPriority="66"/>
+    <w:lsdException w:name="Medium Grid 1 Accent 2" w:uiPriority="67"/>
+    <w:lsdException w:name="Medium Grid 2 Accent 2" w:uiPriority="68"/>
+    <w:lsdException w:name="Medium Grid 3 Accent 2" w:uiPriority="69"/>
+    <w:lsdException w:name="Dark List Accent 2" w:uiPriority="70"/>
+    <w:lsdException w:name="Colorful Shading Accent 2" w:uiPriority="71"/>
+    <w:lsdException w:name="Colorful List Accent 2" w:uiPriority="72"/>
+    <w:lsdException w:name="Colorful Grid Accent 2" w:uiPriority="73"/>
+    <w:lsdException w:name="Light Shading Accent 3" w:uiPriority="60"/>
+    <w:lsdException w:name="Light List Accent 3" w:uiPriority="61"/>
+    <w:lsdException w:name="Light Grid Accent 3" w:uiPriority="62"/>
+    <w:lsdException w:name="Medium Shading 1 Accent 3" w:uiPriority="63"/>
+    <w:lsdException w:name="Medium Shading 2 Accent 3" w:uiPriority="64"/>
+    <w:lsdException w:name="Medium List 1 Accent 3" w:uiPriority="65"/>
+    <w:lsdException w:name="Medium List 2 Accent 3" w:uiPriority="66"/>
+    <w:lsdException w:name="Medium Grid 1 Accent 3" w:uiPriority="67"/>
+    <w:lsdException w:name="Medium Grid 2 Accent 3" w:uiPriority="68"/>
+    <w:lsdException w:name="Medium Grid 3 Accent 3" w:uiPriority="69"/>
+    <w:lsdException w:name="Dark List Accent 3" w:uiPriority="70"/>
+    <w:lsdException w:name="Colorful Shading Accent 3" w:uiPriority="71"/>
+    <w:lsdException w:name="Colorful List Accent 3" w:uiPriority="72"/>
+    <w:lsdException w:name="Colorful Grid Accent 3" w:uiPriority="73"/>
+    <w:lsdException w:name="Light Shading Accent 4" w:uiPriority="60"/>
+    <w:lsdException w:name="Light List Accent 4" w:uiPriority="61"/>
+    <w:lsdException w:name="Light Grid Accent 4" w:uiPriority="62"/>
+    <w:lsdException w:name="Medium Shading 1 Accent 4" w:uiPriority="63"/>
+    <w:lsdException w:name="Medium Shading 2 Accent 4" w:uiPriority="64"/>
+    <w:lsdException w:name="Medium List 1 Accent 4" w:uiPriority="65"/>
+    <w:lsdException w:name="Medium List 2 Accent 4" w:uiPriority="66"/>
+    <w:lsdException w:name="Medium Grid 1 Accent 4" w:uiPriority="67"/>
+    <w:lsdException w:name="Medium Grid 2 Accent 4" w:uiPriority="68"/>
+    <w:lsdException w:name="Medium Grid 3 Accent 4" w:uiPriority="69"/>
+    <w:lsdException w:name="Dark List Accent 4" w:uiPriority="70"/>
+    <w:lsdException w:name="Colorful Shading Accent 4" w:uiPriority="71"/>
+    <w:lsdException w:name="Colorful List Accent 4" w:uiPriority="72"/>
+    <w:lsdException w:name="Colorful Grid Accent 4" w:uiPriority="73"/>
+    <w:lsdException w:name="Light Shading Accent 5" w:uiPriority="60"/>
+    <w:lsdException w:name="Light List Accent 5" w:uiPriority="61"/>
+    <w:lsdException w:name="Light Grid Accent 5" w:uiPriority="62"/>
+    <w:lsdException w:name="Medium Shading 1 Accent 5" w:uiPriority="63"/>
+    <w:lsdException w:name="Medium Shading 2 Accent 5" w:uiPriority="64"/>
+    <w:lsdException w:name="Medium List 1 Accent 5" w:uiPriority="65"/>
+    <w:lsdException w:name="Medium List 2 Accent 5" w:uiPriority="66"/>
+    <w:lsdException w:name="Medium Grid 1 Accent 5" w:uiPriority="67"/>
+    <w:lsdException w:name="Medium Grid 2 Accent 5" w:uiPriority="68"/>
+    <w:lsdException w:name="Medium Grid 3 Accent 5" w:uiPriority="69"/>
+    <w:lsdException w:name="Dark List Accent 5" w:uiPriority="70"/>
+    <w:lsdException w:name="Colorful Shading Accent 5" w:uiPriority="71"/>
+    <w:lsdException w:name="Colorful List Accent 5" w:uiPriority="72"/>
+    <w:lsdException w:name="Colorful Grid Accent 5" w:uiPriority="73"/>
+    <w:lsdException w:name="Light Shading Accent 6" w:uiPriority="60"/>
+    <w:lsdException w:name="Light List Accent 6" w:uiPriority="61"/>
+    <w:lsdException w:name="Light Grid Accent 6" w:uiPriority="62"/>
+    <w:lsdException w:name="Medium Shading 1 Accent 6" w:uiPriority="63"/>
+    <w:lsdException w:name="Medium Shading 2 Accent 6" w:uiPriority="64"/>
+    <w:lsdException w:name="Medium List 1 Accent 6" w:uiPriority="65"/>
+    <w:lsdException w:name="Medium List 2 Accent 6" w:uiPriority="66"/>
+    <w:lsdException w:name="Medium Grid 1 Accent 6" w:uiPriority="67"/>
+    <w:lsdException w:name="Medium Grid 2 Accent 6" w:uiPriority="68"/>
+    <w:lsdException w:name="Medium Grid 3 Accent 6" w:uiPriority="69"/>
+    <w:lsdException w:name="Dark List Accent 6" w:uiPriority="70"/>
+    <w:lsdException w:name="Colorful Shading Accent 6" w:uiPriority="71"/>
+    <w:lsdException w:name="Colorful List Accent 6" w:uiPriority="72"/>
+    <w:lsdException w:name="Colorful Grid Accent 6" w:uiPriority="73"/>
+    <w:lsdException w:name="Subtle Emphasis" w:uiPriority="19" w:qFormat="1"/>
+    <w:lsdException w:name="Intense Emphasis" w:uiPriority="21" w:qFormat="1"/>
+    <w:lsdException w:name="Subtle Reference" w:uiPriority="31" w:qFormat="1"/>
+    <w:lsdException w:name="Intense Reference" w:uiPriority="32" w:qFormat="1"/>
+    <w:lsdException w:name="Book Title" w:uiPriority="33" w:qFormat="1"/>
+    <w:lsdException w:name="Bibliography" w:semiHidden="1" w:uiPriority="37" w:unhideWhenUsed="1"/>
+    <w:lsdException w:name="TOC Heading" w:semiHidden="1" w:uiPriority="39" w:unhideWhenUsed="1" w:qFormat="1"/>
+    <w:lsdException w:name="Plain Table 1" w:uiPriority="41"/>
+    <w:lsdException w:name="Plain Table 2" w:uiPriority="42"/>
+    <w:lsdException w:name="Plain Table 3" w:uiPriority="43"/>
+    <w:lsdException w:name="Plain Table 4" w:uiPriority="44"/>
+    <w:lsdException w:name="Plain Table 5" w:uiPriority="45"/>
+    <w:lsdException w:name="Grid Table Light" w:uiPriority="40"/>
+    <w:lsdException w:name="Grid Table 1 Light" w:uiPriority="46"/>
+    <w:lsdException w:name="Grid Table 2" w:uiPriority="47"/>
+    <w:lsdException w:name="Grid Table 3" w:uiPriority="48"/>
+    <w:lsdException w:name="Grid Table 4" w:uiPriority="49"/>
+    <w:lsdException w:name="Grid Table 5 Dark" w:uiPriority="50"/>
+    <w:lsdException w:name="Grid Table 6 Colorful" w:uiPriority="51"/>
+    <w:lsdException w:name="Grid Table 7 Colorful" w:uiPriority="52"/>
+    <w:lsdException w:name="Grid Table 1 Light Accent 1" w:uiPriority="46"/>
+    <w:lsdException w:name="Grid Table 2 Accent 1" w:uiPriority="47"/>
+    <w:lsdException w:name="Grid Table 3 Accent 1" w:uiPriority="48"/>
+    <w:lsdException w:name="Grid Table 4 Accent 1" w:uiPriority="49"/>
+    <w:lsdException w:name="Grid Table 5 Dark Accent 1" w:uiPriority="50"/>
+    <w:lsdException w:name="Grid Table 6 Colorful Accent 1" w:uiPriority="51"/>
+    <w:lsdException w:name="Grid Table 7 Colorful Accent 1" w:uiPriority="52"/>
+    <w:lsdException w:name="Grid Table 1 Light Accent 2" w:uiPriority="46"/>
+    <w:lsdException w:name="Grid Table 2 Accent 2" w:uiPriority="47"/>
+    <w:lsdException w:name="Grid Table 3 Accent 2" w:uiPriority="48"/>
+    <w:lsdException w:name="Grid Table 4 Accent 2" w:uiPriority="49"/>
+    <w:lsdException w:name="Grid Table 5 Dark Accent 2" w:uiPriority="50"/>
+    <w:lsdException w:name="Grid Table 6 Colorful Accent 2" w:uiPriority="51"/>
+    <w:lsdException w:name="Grid Table 7 Colorful Accent 2" w:uiPriority="52"/>
+    <w:lsdException w:name="Grid Table 1 Light Accent 3" w:uiPriority="46"/>
+    <w:lsdException w:name="Grid Table 2 Accent 3" w:uiPriority="47"/>
+    <w:lsdException w:name="Grid Table 3 Accent 3" w:uiPriority="48"/>
+    <w:lsdException w:name="Grid Table 4 Accent 3" w:uiPriority="49"/>
+    <w:lsdException w:name="Grid Table 5 Dark Accent 3" w:uiPriority="50"/>
+    <w:lsdException w:name="Grid Table 6 Colorful Accent 3" w:uiPriority="51"/>
+    <w:lsdException w:name="Grid Table 7 Colorful Accent 3" w:uiPriority="52"/>
+    <w:lsdException w:name="Grid Table 1 Light Accent 4" w:uiPriority="46"/>
+    <w:lsdException w:name="Grid Table 2 Accent 4" w:uiPriority="47"/>
+    <w:lsdException w:name="Grid Table 3 Accent 4" w:uiPriority="48"/>
+    <w:lsdException w:name="Grid Table 4 Accent 4" w:uiPriority="49"/>
+    <w:lsdException w:name="Grid Table 5 Dark Accent 4" w:uiPriority="50"/>
+    <w:lsdException w:name="Grid Table 6 Colorful Accent 4" w:uiPriority="51"/>
+    <w:lsdException w:name="Grid Table 7 Colorful Accent 4" w:uiPriority="52"/>
+    <w:lsdException w:name="Grid Table 1 Light Accent 5" w:uiPriority="46"/>
+    <w:lsdException w:name="Grid Table 2 Accent 5" w:uiPriority="47"/>
+    <w:lsdException w:name="Grid Table 3 Accent 5" w:uiPriority="48"/>
+    <w:lsdException w:name="Grid Table 4 Accent 5" w:uiPriority="49"/>
+    <w:lsdException w:name="Grid Table 5 Dark Accent 5" w:uiPriority="50"/>
+    <w:lsdException w:name="Grid Table 6 Colorful Accent 5" w:uiPriority="51"/>
+    <w:lsdException w:name="Grid Table 7 Colorful Accent 5" w:uiPriority="52"/>
+    <w:lsdException w:name="Grid Table 1 Light Accent 6" w:uiPriority="46"/>
+    <w:lsdException w:name="Grid Table 2 Accent 6" w:uiPriority="47"/>
+    <w:lsdException w:name="Grid Table 3 Accent 6" w:uiPriority="48"/>
+    <w:lsdException w:name="Grid Table 4 Accent 6" w:uiPriority="49"/>
+    <w:lsdException w:name="Grid Table 5 Dark Accent 6" w:uiPriority="50"/>
+    <w:lsdException w:name="Grid Table 6 Colorful Accent 6" w:uiPriority="51"/>
+    <w:lsdException w:name="Grid Table 7 Colorful Accent 6" w:uiPriority="52"/>
+    <w:lsdException w:name="List Table 1 Light" w:uiPriority="46"/>
+    <w:lsdException w:name="List Table 2" w:uiPriority="47"/>
+    <w:lsdException w:name="List Table 3" w:uiPriority="48"/>
+    <w:lsdException w:name="List Table 4" w:uiPriority="49"/>
+    <w:lsdException w:name="List Table 5 Dark" w:uiPriority="50"/>
+    <w:lsdException w:name="List Table 6 Colorful" w:uiPriority="51"/>
+    <w:lsdException w:name="List Table 7 Colorful" w:uiPriority="52"/>
+    <w:lsdException w:name="List Table 1 Light Accent 1" w:uiPriority="46"/>
+    <w:lsdException w:name="List Table 2 Accent 1" w:uiPriority="47"/>
+    <w:lsdException w:name="List Table 3 Accent 1" w:uiPriority="48"/>
+    <w:lsdException w:name="List Table 4 Accent 1" w:uiPriority="49"/>
+    <w:lsdException w:name="List Table 5 Dark Accent 1" w:uiPriority="50"/>
+    <w:lsdException w:name="List Table 6 Colorful Accent 1" w:uiPriority="51"/>
+    <w:lsdException w:name="List Table 7 Colorful Accent 1" w:uiPriority="52"/>
+    <w:lsdException w:name="List Table 1 Light Accent 2" w:uiPriority="46"/>
+    <w:lsdException w:name="List Table 2 Accent 2" w:uiPriority="47"/>
+    <w:lsdException w:name="List Table 3 Accent 2" w:uiPriority="48"/>
+    <w:lsdException w:name="List Table 4 Accent 2" w:uiPriority="49"/>
+    <w:lsdException w:name="List Table 5 Dark Accent 2" w:uiPriority="50"/>
+    <w:lsdException w:name="List Table 6 Colorful Accent 2" w:uiPriority="51"/>
+    <w:lsdException w:name="List Table 7 Colorful Accent 2" w:uiPriority="52"/>
+    <w:lsdException w:name="List Table 1 Light Accent 3" w:uiPriority="46"/>
+    <w:lsdException w:name="List Table 2 Accent 3" w:uiPriority="47"/>
+    <w:lsdException w:name="List Table 3 Accent 3" w:uiPriority="48"/>
+    <w:lsdException w:name="List Table 4 Accent 3" w:uiPriority="49"/>
+    <w:lsdException w:name="List Table 5 Dark Accent 3" w:uiPriority="50"/>
+    <w:lsdException w:name="List Table 6 Colorful Accent 3" w:uiPriority="51"/>
+    <w:lsdException w:name="List Table 7 Colorful Accent 3" w:uiPriority="52"/>
+    <w:lsdException w:name="List Table 1 Light Accent 4" w:uiPriority="46"/>
+    <w:lsdException w:name="List Table 2 Accent 4" w:uiPriority="47"/>
+    <w:lsdException w:name="List Table 3 Accent 4" w:uiPriority="48"/>
+    <w:lsdException w:name="List Table 4 Accent 4" w:uiPriority="49"/>
+    <w:lsdException w:name="List Table 5 Dark Accent 4" w:uiPriority="50"/>
+    <w:lsdException w:name="List Table 6 Colorful Accent 4" w:uiPriority="51"/>
+    <w:lsdException w:name="List Table 7 Colorful Accent 4" w:uiPriority="52"/>
+    <w:lsdException w:name="List Table 1 Light Accent 5" w:uiPriority="46"/>
+    <w:lsdException w:name="List Table 2 Accent 5" w:uiPriority="47"/>
+    <w:lsdException w:name="List Table 3 Accent 5" w:uiPriority="48"/>
+    <w:lsdException w:name="List Table 4 Accent 5" w:uiPriority="49"/>
+    <w:lsdException w:name="List Table 5 Dark Accent 5" w:uiPriority="50"/>
+    <w:lsdException w:name="List Table 6 Colorful Accent 5" w:uiPriority="51"/>
+    <w:lsdException w:name="List Table 7 Colorful Accent 5" w:uiPriority="52"/>
+    <w:lsdException w:name="List Table 1 Light Accent 6" w:uiPriority="46"/>
+    <w:lsdException w:name="List Table 2 Accent 6" w:uiPriority="47"/>
+    <w:lsdException w:name="List Table 3 Accent 6" w:uiPriority="48"/>
+    <w:lsdException w:name="List Table 4 Accent 6" w:uiPriority="49"/>
+    <w:lsdException w:name="List Table 5 Dark Accent 6" w:uiPriority="50"/>
+    <w:lsdException w:name="List Table 6 Colorful Accent 6" w:uiPriority="51"/>
+    <w:lsdException w:name="List Table 7 Colorful Accent 6" w:uiPriority="52"/>
+    <w:lsdException w:name="Mention" w:semiHidden="1" w:unhideWhenUsed="1"/>
+    <w:lsdException w:name="Smart Hyperlink" w:semiHidden="1" w:unhideWhenUsed="1"/>
+    <w:lsdException w:name="Hashtag" w:semiHidden="1" w:unhideWhenUsed="1"/>
+    <w:lsdException w:name="Unresolved Mention" w:semiHidden="1" w:unhideWhenUsed="1"/>
+    <w:lsdException w:name="Smart Link" w:semiHidden="1" w:unhideWhenUsed="1"/>
   </w:latentStyles>
-  <w:style w:type="paragraph" w:default="1" w:styleId="1">
+  <w:style w:type="paragraph" w:default="1" w:styleId="a">
     <w:name w:val="Normal"/>
     <w:qFormat/>
-    <w:uiPriority w:val="0"/>
     <w:pPr>
       <w:widowControl w:val="0"/>
       <w:jc w:val="both"/>
     </w:pPr>
     <w:rPr>
-      <w:rFonts w:asciiTheme="minorHAnsi" w:hAnsiTheme="minorHAnsi" w:eastAsiaTheme="minorEastAsia" w:cstheme="minorBidi"/>
       <w:kern w:val="2"/>
       <w:sz w:val="21"/>
       <w:szCs w:val="22"/>
-      <w:lang w:val="en-US" w:eastAsia="zh-CN" w:bidi="ar-SA"/>
     </w:rPr>
   </w:style>
-  <w:style w:type="character" w:default="1" w:styleId="3">
+  <w:style w:type="character" w:default="1" w:styleId="a0">
     <w:name w:val="Default Paragraph Font"/>
+    <w:uiPriority w:val="1"/>
     <w:semiHidden/>
     <w:unhideWhenUsed/>
-    <w:qFormat/>
-    <w:uiPriority w:val="1"/>
   </w:style>
-  <w:style w:type="table" w:default="1" w:styleId="2">
+  <w:style w:type="table" w:default="1" w:styleId="a1">
     <w:name w:val="Normal Table"/>
+    <w:uiPriority w:val="99"/>
     <w:semiHidden/>
     <w:unhideWhenUsed/>
-    <w:uiPriority w:val="99"/>
     <w:tblPr>
+      <w:tblInd w:w="0" w:type="dxa"/>
       <w:tblCellMar>
         <w:top w:w="0" w:type="dxa"/>
         <w:left w:w="108" w:type="dxa"/>
@@ -1180,14 +1750,84 @@
       </w:tblCellMar>
     </w:tblPr>
   </w:style>
-  <w:style w:type="paragraph" w:styleId="4">
+  <w:style w:type="numbering" w:default="1" w:styleId="a2">
+    <w:name w:val="No List"/>
+    <w:uiPriority w:val="99"/>
+    <w:semiHidden/>
+    <w:unhideWhenUsed/>
+  </w:style>
+  <w:style w:type="paragraph" w:styleId="a3">
     <w:name w:val="List Paragraph"/>
-    <w:basedOn w:val="1"/>
+    <w:basedOn w:val="a"/>
+    <w:uiPriority w:val="34"/>
     <w:qFormat/>
-    <w:uiPriority w:val="34"/>
     <w:pPr>
-      <w:ind w:firstLine="420" w:firstLineChars="200"/>
+      <w:ind w:firstLineChars="200" w:firstLine="420"/>
     </w:pPr>
+  </w:style>
+  <w:style w:type="paragraph" w:styleId="a4">
+    <w:name w:val="header"/>
+    <w:basedOn w:val="a"/>
+    <w:link w:val="a5"/>
+    <w:uiPriority w:val="99"/>
+    <w:unhideWhenUsed/>
+    <w:rsid w:val="00BA06D3"/>
+    <w:pPr>
+      <w:tabs>
+        <w:tab w:val="center" w:pos="4153"/>
+        <w:tab w:val="right" w:pos="8306"/>
+      </w:tabs>
+      <w:snapToGrid w:val="0"/>
+      <w:jc w:val="center"/>
+    </w:pPr>
+    <w:rPr>
+      <w:sz w:val="18"/>
+      <w:szCs w:val="18"/>
+    </w:rPr>
+  </w:style>
+  <w:style w:type="character" w:customStyle="1" w:styleId="a5">
+    <w:name w:val="页眉 字符"/>
+    <w:basedOn w:val="a0"/>
+    <w:link w:val="a4"/>
+    <w:uiPriority w:val="99"/>
+    <w:rsid w:val="00BA06D3"/>
+    <w:rPr>
+      <w:kern w:val="2"/>
+      <w:sz w:val="18"/>
+      <w:szCs w:val="18"/>
+    </w:rPr>
+  </w:style>
+  <w:style w:type="paragraph" w:styleId="a6">
+    <w:name w:val="footer"/>
+    <w:basedOn w:val="a"/>
+    <w:link w:val="a7"/>
+    <w:uiPriority w:val="99"/>
+    <w:unhideWhenUsed/>
+    <w:rsid w:val="00BA06D3"/>
+    <w:pPr>
+      <w:tabs>
+        <w:tab w:val="center" w:pos="4153"/>
+        <w:tab w:val="right" w:pos="8306"/>
+      </w:tabs>
+      <w:snapToGrid w:val="0"/>
+      <w:jc w:val="left"/>
+    </w:pPr>
+    <w:rPr>
+      <w:sz w:val="18"/>
+      <w:szCs w:val="18"/>
+    </w:rPr>
+  </w:style>
+  <w:style w:type="character" w:customStyle="1" w:styleId="a7">
+    <w:name w:val="页脚 字符"/>
+    <w:basedOn w:val="a0"/>
+    <w:link w:val="a6"/>
+    <w:uiPriority w:val="99"/>
+    <w:rsid w:val="00BA06D3"/>
+    <w:rPr>
+      <w:kern w:val="2"/>
+      <w:sz w:val="18"/>
+      <w:szCs w:val="18"/>
+    </w:rPr>
   </w:style>
 </w:styles>
 </file>
@@ -1444,5 +2084,6 @@
     </a:fmtScheme>
   </a:themeElements>
   <a:objectDefaults/>
+  <a:extraClrSchemeLst/>
 </a:theme>
 </file>
</xml_diff>

<commit_message>
new HBS design and new characters added
</commit_message>
<xml_diff>
--- a/Design-File/剧情梗概以及需求框架.docx
+++ b/Design-File/剧情梗概以及需求框架.docx
@@ -292,7 +292,13 @@
         <w:t>2</w:t>
       </w:r>
       <w:r>
-        <w:t>024</w:t>
+        <w:t>0</w:t>
+      </w:r>
+      <w:r>
+        <w:t>5</w:t>
+      </w:r>
+      <w:r>
+        <w:t>4</w:t>
       </w:r>
       <w:r>
         <w:rPr>
@@ -300,9 +306,11 @@
         </w:rPr>
         <w:t>年，在</w:t>
       </w:r>
+      <w:proofErr w:type="spellStart"/>
       <w:r>
         <w:t>Grania</w:t>
       </w:r>
+      <w:proofErr w:type="spellEnd"/>
       <w:r>
         <w:rPr>
           <w:rFonts w:hint="eastAsia"/>
@@ -334,6 +342,7 @@
         </w:rPr>
         <w:t>主角是一位名叫</w:t>
       </w:r>
+      <w:proofErr w:type="spellStart"/>
       <w:r>
         <w:t>G</w:t>
       </w:r>
@@ -341,7 +350,14 @@
         <w:rPr>
           <w:rFonts w:hint="eastAsia"/>
         </w:rPr>
-        <w:t>racicno（格拉西亚诺）的普通公民，与自己的妻子</w:t>
+        <w:t>racicno</w:t>
+      </w:r>
+      <w:proofErr w:type="spellEnd"/>
+      <w:r>
+        <w:rPr>
+          <w:rFonts w:hint="eastAsia"/>
+        </w:rPr>
+        <w:t>（格拉西亚诺）的普通公民，与自己的妻子</w:t>
       </w:r>
       <w:r>
         <w:t>S</w:t>
@@ -352,9 +368,11 @@
         </w:rPr>
         <w:t>ando（桑朵）生活在</w:t>
       </w:r>
+      <w:proofErr w:type="spellStart"/>
       <w:r>
         <w:t>Grania</w:t>
       </w:r>
+      <w:proofErr w:type="spellEnd"/>
       <w:r>
         <w:rPr>
           <w:rFonts w:hint="eastAsia"/>
@@ -414,7 +432,15 @@
           <w:b/>
           <w:bCs/>
         </w:rPr>
-        <w:t>人物介绍：</w:t>
+        <w:t>主要角色</w:t>
+      </w:r>
+      <w:r>
+        <w:rPr>
+          <w:rFonts w:hint="eastAsia"/>
+          <w:b/>
+          <w:bCs/>
+        </w:rPr>
+        <w:t>：</w:t>
       </w:r>
     </w:p>
     <w:p>
@@ -426,11 +452,6 @@
       </w:r>
     </w:p>
     <w:p>
-      <w:pPr>
-        <w:rPr>
-          <w:rFonts w:hint="eastAsia"/>
-        </w:rPr>
-      </w:pPr>
       <w:r>
         <w:rPr>
           <w:rFonts w:hint="eastAsia"/>
@@ -469,11 +490,6 @@
       </w:r>
     </w:p>
     <w:p>
-      <w:pPr>
-        <w:rPr>
-          <w:rFonts w:hint="eastAsia"/>
-        </w:rPr>
-      </w:pPr>
       <w:r>
         <w:rPr>
           <w:rFonts w:hint="eastAsia"/>
@@ -515,11 +531,6 @@
       </w:r>
     </w:p>
     <w:p>
-      <w:pPr>
-        <w:rPr>
-          <w:rFonts w:hint="eastAsia"/>
-        </w:rPr>
-      </w:pPr>
       <w:r>
         <w:rPr>
           <w:rFonts w:hint="eastAsia"/>
@@ -566,11 +577,6 @@
       </w:r>
     </w:p>
     <w:p>
-      <w:pPr>
-        <w:rPr>
-          <w:rFonts w:hint="eastAsia"/>
-        </w:rPr>
-      </w:pPr>
       <w:r>
         <w:rPr>
           <w:rFonts w:hint="eastAsia"/>
@@ -583,10 +589,130 @@
         <w:rPr>
           <w:rFonts w:hint="eastAsia"/>
         </w:rPr>
-        <w:t>桑朵是一名计算机科学家，她在战前曾领导开发代号Sandoleathy的人工智能计划，就在计划即将完成之际，战争爆发了，实验室遭到了攻击，她和团队不得不迅速撤离，在战争开始以后，Sandoleathy计划被叫停，所有的实验材料也都被封存，桑朵也被暗中保护了起来。</w:t>
+        <w:t>桑朵是一名计算机科学家，她在战前曾领导开发代号</w:t>
+      </w:r>
+      <w:proofErr w:type="spellStart"/>
+      <w:r>
+        <w:rPr>
+          <w:rFonts w:hint="eastAsia"/>
+        </w:rPr>
+        <w:t>Sandoleathy</w:t>
+      </w:r>
+      <w:proofErr w:type="spellEnd"/>
+      <w:r>
+        <w:rPr>
+          <w:rFonts w:hint="eastAsia"/>
+        </w:rPr>
+        <w:t>的人工智能计划，就在计划即将完成之际，战争爆发了，实验室遭到了攻击，她和团队不得不迅速撤离，在战争开始以后，</w:t>
+      </w:r>
+      <w:proofErr w:type="spellStart"/>
+      <w:r>
+        <w:rPr>
+          <w:rFonts w:hint="eastAsia"/>
+        </w:rPr>
+        <w:t>Sandoleathy</w:t>
+      </w:r>
+      <w:proofErr w:type="spellEnd"/>
+      <w:r>
+        <w:rPr>
+          <w:rFonts w:hint="eastAsia"/>
+        </w:rPr>
+        <w:t>计划被叫停，所有的实验材料也都被封存，桑朵也被暗中保护了起来。</w:t>
       </w:r>
     </w:p>
     <w:p/>
+    <w:p>
+      <w:r>
+        <w:rPr>
+          <w:rFonts w:hint="eastAsia"/>
+        </w:rPr>
+        <w:t>哈米什·辛克莱尔</w:t>
+      </w:r>
+    </w:p>
+    <w:p>
+      <w:r>
+        <w:rPr>
+          <w:rFonts w:hint="eastAsia"/>
+        </w:rPr>
+        <w:t>性别：男</w:t>
+      </w:r>
+    </w:p>
+    <w:p>
+      <w:r>
+        <w:rPr>
+          <w:rFonts w:hint="eastAsia"/>
+        </w:rPr>
+        <w:t>年龄：</w:t>
+      </w:r>
+      <w:r>
+        <w:rPr>
+          <w:rFonts w:hint="eastAsia"/>
+        </w:rPr>
+        <w:t>5</w:t>
+      </w:r>
+      <w:r>
+        <w:t>7</w:t>
+      </w:r>
+    </w:p>
+    <w:p>
+      <w:r>
+        <w:rPr>
+          <w:rFonts w:hint="eastAsia"/>
+        </w:rPr>
+        <w:t>身高：</w:t>
+      </w:r>
+      <w:r>
+        <w:t>185</w:t>
+      </w:r>
+    </w:p>
+    <w:p>
+      <w:r>
+        <w:rPr>
+          <w:rFonts w:hint="eastAsia"/>
+        </w:rPr>
+        <w:t>备注：拥有强大的指挥能力，深沉，充满智慧，有着悲伤的过去，深爱自己的国家</w:t>
+      </w:r>
+    </w:p>
+    <w:p>
+      <w:pPr>
+        <w:rPr>
+          <w:rFonts w:hint="eastAsia"/>
+        </w:rPr>
+      </w:pPr>
+      <w:r>
+        <w:rPr>
+          <w:rFonts w:hint="eastAsia"/>
+        </w:rPr>
+        <w:t>哈米什·辛克莱尔时格拉尼亚反抗军的指挥官，他在</w:t>
+      </w:r>
+      <w:r>
+        <w:t>20</w:t>
+      </w:r>
+      <w:r>
+        <w:rPr>
+          <w:rFonts w:hint="eastAsia"/>
+        </w:rPr>
+        <w:t>年前曾经参加过一场战争，</w:t>
+      </w:r>
+      <w:r>
+        <w:rPr>
+          <w:rFonts w:hint="eastAsia"/>
+        </w:rPr>
+        <w:t>当时他还只是前线的一名普通的排长，他的队伍依靠他的指挥在战争中立下了赫赫战功，但是在一次战斗中因为他的指挥失误，导致小队进入了敌军包围圈，最后只有他一人逃离。他亲眼看到自己的士兵为了完成任务奋不顾身冲向敌人，尽管最后完成了任务，他也因此晋升，但是当年的画面仍然历历在目，他发誓要保护好自己的士兵。而在此次战争中，他一直率领部队冲锋陷阵，却没有注意到后方的问题，在敌军的渗透战术和空袭下，他的妻子</w:t>
+      </w:r>
+      <w:r>
+        <w:rPr>
+          <w:rFonts w:hint="eastAsia"/>
+        </w:rPr>
+        <w:t>因为在给守城部队传送信息时被渗透进城市的敌军部队抓捕枪杀，而他的儿子则死于敌军的空袭。他为此悲痛万分，同时也对帮了他一个大忙且身负重伤的格拉西亚诺表示同情与赞赏，并愿意帮助他，同时也用自己的经历帮助格拉西亚诺重振旗鼓。</w:t>
+      </w:r>
+      <w:r>
+        <w:rPr>
+          <w:rFonts w:hint="eastAsia"/>
+        </w:rPr>
+        <w:t xml:space="preserve"> </w:t>
+      </w:r>
+    </w:p>
     <w:p>
       <w:r>
         <w:rPr>
@@ -666,6 +792,7 @@
           <w:sz w:val="40"/>
           <w:szCs w:val="40"/>
         </w:rPr>
+        <w:lastRenderedPageBreak/>
         <w:t>游戏流程</w:t>
       </w:r>
     </w:p>
@@ -790,6 +917,7 @@
         </w:rPr>
         <w:t>：格拉尼亚国立机械研究中心，主角需要深入研究中心寻找桑朵的踪迹。在研究中心的地下，他终于找到了奄奄一息的桑朵。原来绑架她的人敌国的特种部队，要强迫她继续</w:t>
       </w:r>
+      <w:proofErr w:type="spellStart"/>
       <w:r>
         <w:rPr>
           <w:szCs w:val="21"/>
@@ -801,7 +929,15 @@
           <w:rFonts w:hint="eastAsia"/>
           <w:szCs w:val="21"/>
         </w:rPr>
-        <w:t>andoleathy计划的开发，希望最新的人工智能计划能够帮助敌人获得胜利。但是这样会导致战争的进一步扩大，桑朵拒绝合作，被敌人关在地下室严刑拷打，但是她始终没有妥协。格拉西亚诺带着奄奄一息的桑朵在研究中心四处躲避，但是大门已经被封死。</w:t>
+        <w:t>andoleathy</w:t>
+      </w:r>
+      <w:proofErr w:type="spellEnd"/>
+      <w:r>
+        <w:rPr>
+          <w:rFonts w:hint="eastAsia"/>
+          <w:szCs w:val="21"/>
+        </w:rPr>
+        <w:t>计划的开发，希望最新的人工智能计划能够帮助敌人获得胜利。但是这样会导致战争的进一步扩大，桑朵拒绝合作，被敌人关在地下室严刑拷打，但是她始终没有妥协。格拉西亚诺带着奄奄一息的桑朵在研究中心四处躲避，但是大门已经被封死。</w:t>
       </w:r>
       <w:r>
         <w:rPr>
@@ -809,16 +945,43 @@
           <w:szCs w:val="21"/>
           <w:highlight w:val="yellow"/>
         </w:rPr>
-        <w:t>桑朵最后告诫</w:t>
-      </w:r>
+        <w:t>桑朵最后告诫格拉西亚诺绝对不能让敌人成功启动</w:t>
+      </w:r>
+      <w:proofErr w:type="spellStart"/>
       <w:r>
         <w:rPr>
           <w:rFonts w:hint="eastAsia"/>
           <w:szCs w:val="21"/>
           <w:highlight w:val="yellow"/>
         </w:rPr>
-        <w:lastRenderedPageBreak/>
-        <w:t>格拉西亚诺绝对不能让敌人成功启动Sandoleathy，必须毁掉它或者破坏它的系统。最后格拉西亚诺带着桑朵来到了手术室，并且成功上传了桑朵的意识。格拉西亚诺将桑朵的意识注入了Sandoleathy的系统中。</w:t>
+        <w:t>Sandoleathy</w:t>
+      </w:r>
+      <w:proofErr w:type="spellEnd"/>
+      <w:r>
+        <w:rPr>
+          <w:rFonts w:hint="eastAsia"/>
+          <w:szCs w:val="21"/>
+          <w:highlight w:val="yellow"/>
+        </w:rPr>
+        <w:t>，必须毁掉它或者破坏它的系统。最后格拉西亚诺带着桑朵来到了手术室，并且成功上传了桑朵的意识。格拉西亚诺将桑朵的意识注入了</w:t>
+      </w:r>
+      <w:proofErr w:type="spellStart"/>
+      <w:r>
+        <w:rPr>
+          <w:rFonts w:hint="eastAsia"/>
+          <w:szCs w:val="21"/>
+          <w:highlight w:val="yellow"/>
+        </w:rPr>
+        <w:t>Sandoleathy</w:t>
+      </w:r>
+      <w:proofErr w:type="spellEnd"/>
+      <w:r>
+        <w:rPr>
+          <w:rFonts w:hint="eastAsia"/>
+          <w:szCs w:val="21"/>
+          <w:highlight w:val="yellow"/>
+        </w:rPr>
+        <w:t>的系统中。</w:t>
       </w:r>
     </w:p>
     <w:p>
@@ -843,6 +1006,7 @@
         </w:rPr>
         <w:t>：纯播片，格拉西亚诺倒在地上，看到一个女人朝她走来，轮廓酷似桑朵，当他被拉起来时，看到桑朵的眼睛里闪烁着蓝色的光芒（其实是</w:t>
       </w:r>
+      <w:proofErr w:type="spellStart"/>
       <w:r>
         <w:rPr>
           <w:szCs w:val="21"/>
@@ -854,7 +1018,15 @@
           <w:rFonts w:hint="eastAsia"/>
           <w:szCs w:val="21"/>
         </w:rPr>
-        <w:t>andoleathy的躯体）</w:t>
+        <w:t>andoleathy</w:t>
+      </w:r>
+      <w:proofErr w:type="spellEnd"/>
+      <w:r>
+        <w:rPr>
+          <w:rFonts w:hint="eastAsia"/>
+          <w:szCs w:val="21"/>
+        </w:rPr>
+        <w:t>的躯体）</w:t>
       </w:r>
     </w:p>
     <w:p>
@@ -897,7 +1069,27 @@
           <w:bCs/>
           <w:szCs w:val="21"/>
         </w:rPr>
-        <w:t>桑朵的意识和Sandoleathy的意识相融合了，但是这需要时间，桑朵依然能够维持独立的人格，桑朵莱希刚刚诞生的意识在接触到桑朵的记忆时受到了影响，导致她不由自主地站在了桑朵的一方，并且她们两个意识是可以通感的，看到了倒在地上身负重伤的格拉西亚诺，桑朵莱希感受到了来自桑朵的愤怒与痛苦，她利用自己强大的身体机能迅速除掉了附近不明所以的敌人，抱起格拉西亚诺逃离了现场。尽管桑朵莱希对发生的事情充满不解，但是随着桑朵意识的融合，她的思想也逐渐被桑朵所影响。桑朵的记忆逐渐变得像自己的一样，而她温暖柔和的声音也变得越来越微弱，逐渐与桑朵莱希融为了一体。桑朵莱希对她的声音感到无比的怀念，她的声音就如同母亲一般——而她也确实是她的缔造者。</w:t>
+        <w:t>桑朵的意识和</w:t>
+      </w:r>
+      <w:proofErr w:type="spellStart"/>
+      <w:r>
+        <w:rPr>
+          <w:rFonts w:hint="eastAsia"/>
+          <w:b/>
+          <w:bCs/>
+          <w:szCs w:val="21"/>
+        </w:rPr>
+        <w:t>Sandoleathy</w:t>
+      </w:r>
+      <w:proofErr w:type="spellEnd"/>
+      <w:r>
+        <w:rPr>
+          <w:rFonts w:hint="eastAsia"/>
+          <w:b/>
+          <w:bCs/>
+          <w:szCs w:val="21"/>
+        </w:rPr>
+        <w:t>的意识相融合了，但是这需要时间，桑朵依然能够维持独立的人格，桑朵莱希刚刚诞生的意识在接触到桑朵的记忆时受到了影响，导致她不由自主地站在了桑朵的一方，并且她们两个意识是可以通感的，看到了倒在地上身负重伤的格拉西亚诺，桑朵莱希感受到了来自桑朵的愤怒与痛苦，她利用自己强大的身体机能迅速除掉了附近不明所以的敌人，抱起格拉西亚诺逃离了现场。尽管桑朵莱希对发生的事情充满不解，但是随着桑朵意识的融合，她的思想也逐渐被桑朵所影响。桑朵的记忆逐渐变得像自己的一样，而她温暖柔和的声音也变得越来越微弱，逐渐与桑朵莱希融为了一体。桑朵莱希对她的声音感到无比的怀念，她的声音就如同母亲一般——而她也确实是她的缔造者。</w:t>
       </w:r>
     </w:p>
     <w:p>

</xml_diff>

<commit_message>
new character Hamish Sinclair
</commit_message>
<xml_diff>
--- a/Design-File/剧情梗概以及需求框架.docx
+++ b/Design-File/剧情梗概以及需求框架.docx
@@ -306,11 +306,9 @@
         </w:rPr>
         <w:t>年，在</w:t>
       </w:r>
-      <w:proofErr w:type="spellStart"/>
       <w:r>
         <w:t>Grania</w:t>
       </w:r>
-      <w:proofErr w:type="spellEnd"/>
       <w:r>
         <w:rPr>
           <w:rFonts w:hint="eastAsia"/>
@@ -342,7 +340,6 @@
         </w:rPr>
         <w:t>主角是一位名叫</w:t>
       </w:r>
-      <w:proofErr w:type="spellStart"/>
       <w:r>
         <w:t>G</w:t>
       </w:r>
@@ -350,14 +347,7 @@
         <w:rPr>
           <w:rFonts w:hint="eastAsia"/>
         </w:rPr>
-        <w:t>racicno</w:t>
-      </w:r>
-      <w:proofErr w:type="spellEnd"/>
-      <w:r>
-        <w:rPr>
-          <w:rFonts w:hint="eastAsia"/>
-        </w:rPr>
-        <w:t>（格拉西亚诺）的普通公民，与自己的妻子</w:t>
+        <w:t>racicno（格拉西亚诺）的普通公民，与自己的妻子</w:t>
       </w:r>
       <w:r>
         <w:t>S</w:t>
@@ -368,11 +358,9 @@
         </w:rPr>
         <w:t>ando（桑朵）生活在</w:t>
       </w:r>
-      <w:proofErr w:type="spellStart"/>
       <w:r>
         <w:t>Grania</w:t>
       </w:r>
-      <w:proofErr w:type="spellEnd"/>
       <w:r>
         <w:rPr>
           <w:rFonts w:hint="eastAsia"/>
@@ -432,15 +420,7 @@
           <w:b/>
           <w:bCs/>
         </w:rPr>
-        <w:t>主要角色</w:t>
-      </w:r>
-      <w:r>
-        <w:rPr>
-          <w:rFonts w:hint="eastAsia"/>
-          <w:b/>
-          <w:bCs/>
-        </w:rPr>
-        <w:t>：</w:t>
+        <w:t>主要角色：</w:t>
       </w:r>
     </w:p>
     <w:p>
@@ -589,35 +569,7 @@
         <w:rPr>
           <w:rFonts w:hint="eastAsia"/>
         </w:rPr>
-        <w:t>桑朵是一名计算机科学家，她在战前曾领导开发代号</w:t>
-      </w:r>
-      <w:proofErr w:type="spellStart"/>
-      <w:r>
-        <w:rPr>
-          <w:rFonts w:hint="eastAsia"/>
-        </w:rPr>
-        <w:t>Sandoleathy</w:t>
-      </w:r>
-      <w:proofErr w:type="spellEnd"/>
-      <w:r>
-        <w:rPr>
-          <w:rFonts w:hint="eastAsia"/>
-        </w:rPr>
-        <w:t>的人工智能计划，就在计划即将完成之际，战争爆发了，实验室遭到了攻击，她和团队不得不迅速撤离，在战争开始以后，</w:t>
-      </w:r>
-      <w:proofErr w:type="spellStart"/>
-      <w:r>
-        <w:rPr>
-          <w:rFonts w:hint="eastAsia"/>
-        </w:rPr>
-        <w:t>Sandoleathy</w:t>
-      </w:r>
-      <w:proofErr w:type="spellEnd"/>
-      <w:r>
-        <w:rPr>
-          <w:rFonts w:hint="eastAsia"/>
-        </w:rPr>
-        <w:t>计划被叫停，所有的实验材料也都被封存，桑朵也被暗中保护了起来。</w:t>
+        <w:t>桑朵是一名计算机科学家，她在战前曾领导开发代号Sandoleathy的人工智能计划，就在计划即将完成之际，战争爆发了，实验室遭到了攻击，她和团队不得不迅速撤离，在战争开始以后，Sandoleathy计划被叫停，所有的实验材料也都被封存，桑朵也被暗中保护了起来。</w:t>
       </w:r>
     </w:p>
     <w:p/>
@@ -628,6 +580,18 @@
         </w:rPr>
         <w:t>哈米什·辛克莱尔</w:t>
       </w:r>
+      <w:r>
+        <w:rPr>
+          <w:rFonts w:hint="eastAsia"/>
+        </w:rPr>
+        <w:t>(</w:t>
+      </w:r>
+      <w:r>
+        <w:t>Hamish Sinclair</w:t>
+      </w:r>
+      <w:r>
+        <w:t>)</w:t>
+      </w:r>
     </w:p>
     <w:p>
       <w:r>
@@ -674,11 +638,36 @@
       </w:r>
     </w:p>
     <w:p>
-      <w:pPr>
-        <w:rPr>
-          <w:rFonts w:hint="eastAsia"/>
-        </w:rPr>
-      </w:pPr>
+      <w:r>
+        <w:rPr>
+          <w:rFonts w:hint="eastAsia"/>
+        </w:rPr>
+        <w:t>儿子：布埃尔（</w:t>
+      </w:r>
+      <w:r>
+        <w:t>Buell</w:t>
+      </w:r>
+      <w:r>
+        <w:rPr>
+          <w:rFonts w:hint="eastAsia"/>
+        </w:rPr>
+        <w:t>）</w:t>
+      </w:r>
+    </w:p>
+    <w:p>
+      <w:pPr>
+        <w:rPr>
+          <w:rFonts w:hint="eastAsia"/>
+        </w:rPr>
+      </w:pPr>
+      <w:r>
+        <w:rPr>
+          <w:rFonts w:hint="eastAsia"/>
+        </w:rPr>
+        <w:t>妻子：莉卡·辛克莱尔</w:t>
+      </w:r>
+    </w:p>
+    <w:p>
       <w:r>
         <w:rPr>
           <w:rFonts w:hint="eastAsia"/>
@@ -771,6 +760,7 @@
         <w:rPr>
           <w:rFonts w:hint="eastAsia"/>
         </w:rPr>
+        <w:lastRenderedPageBreak/>
         <w:t>原型图：主要游戏按钮</w:t>
       </w:r>
     </w:p>
@@ -792,7 +782,6 @@
           <w:sz w:val="40"/>
           <w:szCs w:val="40"/>
         </w:rPr>
-        <w:lastRenderedPageBreak/>
         <w:t>游戏流程</w:t>
       </w:r>
     </w:p>
@@ -917,7 +906,6 @@
         </w:rPr>
         <w:t>：格拉尼亚国立机械研究中心，主角需要深入研究中心寻找桑朵的踪迹。在研究中心的地下，他终于找到了奄奄一息的桑朵。原来绑架她的人敌国的特种部队，要强迫她继续</w:t>
       </w:r>
-      <w:proofErr w:type="spellStart"/>
       <w:r>
         <w:rPr>
           <w:szCs w:val="21"/>
@@ -929,15 +917,7 @@
           <w:rFonts w:hint="eastAsia"/>
           <w:szCs w:val="21"/>
         </w:rPr>
-        <w:t>andoleathy</w:t>
-      </w:r>
-      <w:proofErr w:type="spellEnd"/>
-      <w:r>
-        <w:rPr>
-          <w:rFonts w:hint="eastAsia"/>
-          <w:szCs w:val="21"/>
-        </w:rPr>
-        <w:t>计划的开发，希望最新的人工智能计划能够帮助敌人获得胜利。但是这样会导致战争的进一步扩大，桑朵拒绝合作，被敌人关在地下室严刑拷打，但是她始终没有妥协。格拉西亚诺带着奄奄一息的桑朵在研究中心四处躲避，但是大门已经被封死。</w:t>
+        <w:t>andoleathy计划的开发，希望最新的人工智能计划能够帮助敌人获得胜利。但是这样会导致战争的进一步扩大，桑朵拒绝合作，被敌人关在地下室严刑拷打，但是她始终没有妥协。格拉西亚诺带着奄奄一息的桑朵在研究中心四处躲避，但是大门已经被封死。</w:t>
       </w:r>
       <w:r>
         <w:rPr>
@@ -945,43 +925,7 @@
           <w:szCs w:val="21"/>
           <w:highlight w:val="yellow"/>
         </w:rPr>
-        <w:t>桑朵最后告诫格拉西亚诺绝对不能让敌人成功启动</w:t>
-      </w:r>
-      <w:proofErr w:type="spellStart"/>
-      <w:r>
-        <w:rPr>
-          <w:rFonts w:hint="eastAsia"/>
-          <w:szCs w:val="21"/>
-          <w:highlight w:val="yellow"/>
-        </w:rPr>
-        <w:t>Sandoleathy</w:t>
-      </w:r>
-      <w:proofErr w:type="spellEnd"/>
-      <w:r>
-        <w:rPr>
-          <w:rFonts w:hint="eastAsia"/>
-          <w:szCs w:val="21"/>
-          <w:highlight w:val="yellow"/>
-        </w:rPr>
-        <w:t>，必须毁掉它或者破坏它的系统。最后格拉西亚诺带着桑朵来到了手术室，并且成功上传了桑朵的意识。格拉西亚诺将桑朵的意识注入了</w:t>
-      </w:r>
-      <w:proofErr w:type="spellStart"/>
-      <w:r>
-        <w:rPr>
-          <w:rFonts w:hint="eastAsia"/>
-          <w:szCs w:val="21"/>
-          <w:highlight w:val="yellow"/>
-        </w:rPr>
-        <w:t>Sandoleathy</w:t>
-      </w:r>
-      <w:proofErr w:type="spellEnd"/>
-      <w:r>
-        <w:rPr>
-          <w:rFonts w:hint="eastAsia"/>
-          <w:szCs w:val="21"/>
-          <w:highlight w:val="yellow"/>
-        </w:rPr>
-        <w:t>的系统中。</w:t>
+        <w:t>桑朵最后告诫格拉西亚诺绝对不能让敌人成功启动Sandoleathy，必须毁掉它或者破坏它的系统。最后格拉西亚诺带着桑朵来到了手术室，并且成功上传了桑朵的意识。格拉西亚诺将桑朵的意识注入了Sandoleathy的系统中。</w:t>
       </w:r>
     </w:p>
     <w:p>
@@ -1006,7 +950,6 @@
         </w:rPr>
         <w:t>：纯播片，格拉西亚诺倒在地上，看到一个女人朝她走来，轮廓酷似桑朵，当他被拉起来时，看到桑朵的眼睛里闪烁着蓝色的光芒（其实是</w:t>
       </w:r>
-      <w:proofErr w:type="spellStart"/>
       <w:r>
         <w:rPr>
           <w:szCs w:val="21"/>
@@ -1018,15 +961,7 @@
           <w:rFonts w:hint="eastAsia"/>
           <w:szCs w:val="21"/>
         </w:rPr>
-        <w:t>andoleathy</w:t>
-      </w:r>
-      <w:proofErr w:type="spellEnd"/>
-      <w:r>
-        <w:rPr>
-          <w:rFonts w:hint="eastAsia"/>
-          <w:szCs w:val="21"/>
-        </w:rPr>
-        <w:t>的躯体）</w:t>
+        <w:t>andoleathy的躯体）</w:t>
       </w:r>
     </w:p>
     <w:p>
@@ -1069,27 +1004,7 @@
           <w:bCs/>
           <w:szCs w:val="21"/>
         </w:rPr>
-        <w:t>桑朵的意识和</w:t>
-      </w:r>
-      <w:proofErr w:type="spellStart"/>
-      <w:r>
-        <w:rPr>
-          <w:rFonts w:hint="eastAsia"/>
-          <w:b/>
-          <w:bCs/>
-          <w:szCs w:val="21"/>
-        </w:rPr>
-        <w:t>Sandoleathy</w:t>
-      </w:r>
-      <w:proofErr w:type="spellEnd"/>
-      <w:r>
-        <w:rPr>
-          <w:rFonts w:hint="eastAsia"/>
-          <w:b/>
-          <w:bCs/>
-          <w:szCs w:val="21"/>
-        </w:rPr>
-        <w:t>的意识相融合了，但是这需要时间，桑朵依然能够维持独立的人格，桑朵莱希刚刚诞生的意识在接触到桑朵的记忆时受到了影响，导致她不由自主地站在了桑朵的一方，并且她们两个意识是可以通感的，看到了倒在地上身负重伤的格拉西亚诺，桑朵莱希感受到了来自桑朵的愤怒与痛苦，她利用自己强大的身体机能迅速除掉了附近不明所以的敌人，抱起格拉西亚诺逃离了现场。尽管桑朵莱希对发生的事情充满不解，但是随着桑朵意识的融合，她的思想也逐渐被桑朵所影响。桑朵的记忆逐渐变得像自己的一样，而她温暖柔和的声音也变得越来越微弱，逐渐与桑朵莱希融为了一体。桑朵莱希对她的声音感到无比的怀念，她的声音就如同母亲一般——而她也确实是她的缔造者。</w:t>
+        <w:t>桑朵的意识和Sandoleathy的意识相融合了，但是这需要时间，桑朵依然能够维持独立的人格，桑朵莱希刚刚诞生的意识在接触到桑朵的记忆时受到了影响，导致她不由自主地站在了桑朵的一方，并且她们两个意识是可以通感的，看到了倒在地上身负重伤的格拉西亚诺，桑朵莱希感受到了来自桑朵的愤怒与痛苦，她利用自己强大的身体机能迅速除掉了附近不明所以的敌人，抱起格拉西亚诺逃离了现场。尽管桑朵莱希对发生的事情充满不解，但是随着桑朵意识的融合，她的思想也逐渐被桑朵所影响。桑朵的记忆逐渐变得像自己的一样，而她温暖柔和的声音也变得越来越微弱，逐渐与桑朵莱希融为了一体。桑朵莱希对她的声音感到无比的怀念，她的声音就如同母亲一般——而她也确实是她的缔造者。</w:t>
       </w:r>
     </w:p>
     <w:p>

</xml_diff>